<commit_message>
old functions removed STLs removed
</commit_message>
<xml_diff>
--- a/#README.docx
+++ b/#README.docx
@@ -1,6 +1,6 @@
 
 <file path=word/document.xml><?xml version="1.0" encoding="utf-8"?>
-<w:document xmlns:wpc="http://schemas.microsoft.com/office/word/2010/wordprocessingCanvas" xmlns:mc="http://schemas.openxmlformats.org/markup-compatibility/2006" xmlns:o="urn:schemas-microsoft-com:office:office" xmlns:r="http://schemas.openxmlformats.org/officeDocument/2006/relationships" xmlns:m="http://schemas.openxmlformats.org/officeDocument/2006/math" xmlns:v="urn:schemas-microsoft-com:vml" xmlns:wp14="http://schemas.microsoft.com/office/word/2010/wordprocessingDrawing" xmlns:wp="http://schemas.openxmlformats.org/drawingml/2006/wordprocessingDrawing" xmlns:w10="urn:schemas-microsoft-com:office:word" xmlns:w="http://schemas.openxmlformats.org/wordprocessingml/2006/main" xmlns:w14="http://schemas.microsoft.com/office/word/2010/wordml" xmlns:w15="http://schemas.microsoft.com/office/word/2012/wordml" xmlns:wpg="http://schemas.microsoft.com/office/word/2010/wordprocessingGroup" xmlns:wpi="http://schemas.microsoft.com/office/word/2010/wordprocessingInk" xmlns:wne="http://schemas.microsoft.com/office/word/2006/wordml" xmlns:wps="http://schemas.microsoft.com/office/word/2010/wordprocessingShape" mc:Ignorable="w14 w15 wp14">
+<w:document xmlns:wpc="http://schemas.microsoft.com/office/word/2010/wordprocessingCanvas" xmlns:mc="http://schemas.openxmlformats.org/markup-compatibility/2006" xmlns:o="urn:schemas-microsoft-com:office:office" xmlns:r="http://schemas.openxmlformats.org/officeDocument/2006/relationships" xmlns:m="http://schemas.openxmlformats.org/officeDocument/2006/math" xmlns:v="urn:schemas-microsoft-com:vml" xmlns:wp14="http://schemas.microsoft.com/office/word/2010/wordprocessingDrawing" xmlns:wp="http://schemas.openxmlformats.org/drawingml/2006/wordprocessingDrawing" xmlns:w10="urn:schemas-microsoft-com:office:word" xmlns:w="http://schemas.openxmlformats.org/wordprocessingml/2006/main" xmlns:w14="http://schemas.microsoft.com/office/word/2010/wordml" xmlns:wpg="http://schemas.microsoft.com/office/word/2010/wordprocessingGroup" xmlns:wpi="http://schemas.microsoft.com/office/word/2010/wordprocessingInk" xmlns:wne="http://schemas.microsoft.com/office/word/2006/wordml" xmlns:wps="http://schemas.microsoft.com/office/word/2010/wordprocessingShape" mc:Ignorable="w14 wp14">
   <w:body>
     <w:p>
       <w:pPr>
@@ -40,8 +40,6 @@
         </w:rPr>
         <w:t>7</w:t>
       </w:r>
-      <w:bookmarkStart w:id="0" w:name="_GoBack"/>
-      <w:bookmarkEnd w:id="0"/>
       <w:r>
         <w:rPr>
           <w:lang w:val="en-US"/>
@@ -302,7 +300,19 @@
         <w:rPr>
           <w:lang w:val="en-US"/>
         </w:rPr>
-        <w:t>depends on the medical imaging system and is stored in the MAT-file as a vector of 3 Euler angles.</w:t>
+        <w:t>depends on the medical imaging system and is stored in the MAT-file as a vector of 3 Euler angles</w:t>
+      </w:r>
+      <w:r>
+        <w:rPr>
+          <w:lang w:val="en-US"/>
+        </w:rPr>
+        <w:t>*</w:t>
+      </w:r>
+      <w:r>
+        <w:rPr>
+          <w:lang w:val="en-US"/>
+        </w:rPr>
+        <w:t>.</w:t>
       </w:r>
       <w:r>
         <w:rPr>
@@ -319,7 +329,7 @@
           <w:lang w:val="en-US"/>
         </w:rPr>
       </w:pPr>
-      <w:bookmarkStart w:id="1" w:name="_Ref433118221"/>
+      <w:bookmarkStart w:id="0" w:name="_Ref433118221"/>
       <w:r>
         <w:rPr>
           <w:lang w:val="en-US"/>
@@ -348,7 +358,7 @@
       <w:r>
         <w:fldChar w:fldCharType="end"/>
       </w:r>
-      <w:bookmarkEnd w:id="1"/>
+      <w:bookmarkEnd w:id="0"/>
       <w:r>
         <w:rPr>
           <w:lang w:val="en-US"/>
@@ -617,6 +627,29 @@
     </w:tbl>
     <w:p>
       <w:pPr>
+        <w:spacing w:after="0"/>
+        <w:rPr>
+          <w:lang w:val="en-US"/>
+        </w:rPr>
+      </w:pPr>
+    </w:p>
+    <w:p>
+      <w:pPr>
+        <w:rPr>
+          <w:sz w:val="14"/>
+          <w:lang w:val="en-US"/>
+        </w:rPr>
+      </w:pPr>
+      <w:r>
+        <w:rPr>
+          <w:sz w:val="14"/>
+          <w:lang w:val="en-US"/>
+        </w:rPr>
+        <w:t>*Three Cardan angles aka Tait-Bryan angles given in degrees using the 'ZYX' convention (global basis aka extrinsic rotations). This means a rotation around the Z-axis is followed by a rotation around the Y-axis is followed by a rotation around the X-axis. But all rotations occur about the axes of the fixed coordinate system. Values between -180° and 180° are valid.</w:t>
+      </w:r>
+    </w:p>
+    <w:p>
+      <w:pPr>
         <w:pStyle w:val="berschrift2"/>
         <w:rPr>
           <w:lang w:val="en-US"/>
@@ -903,8 +936,9 @@
       <w:r>
         <w:rPr>
           <w:noProof/>
-          <w:lang w:eastAsia="de-DE"/>
-        </w:rPr>
+          <w:lang w:val="en-US"/>
+        </w:rPr>
+        <w:lastRenderedPageBreak/>
         <w:drawing>
           <wp:inline distT="0" distB="0" distL="0" distR="0" wp14:anchorId="1577E49C" wp14:editId="3389E274">
             <wp:extent cx="3441940" cy="3904229"/>
@@ -921,7 +955,7 @@
                     <pic:cNvPicPr/>
                   </pic:nvPicPr>
                   <pic:blipFill>
-                    <a:blip r:embed="rId6">
+                    <a:blip r:embed="rId7">
                       <a:extLst>
                         <a:ext uri="{28A0092B-C50C-407E-A947-70E740481C1C}">
                           <a14:useLocalDpi xmlns:a14="http://schemas.microsoft.com/office/drawing/2010/main" val="0"/>
@@ -956,7 +990,7 @@
           <w:lang w:val="en-US"/>
         </w:rPr>
       </w:pPr>
-      <w:bookmarkStart w:id="2" w:name="_Ref433180885"/>
+      <w:bookmarkStart w:id="1" w:name="_Ref433180885"/>
       <w:r>
         <w:rPr>
           <w:lang w:val="en-US"/>
@@ -985,7 +1019,7 @@
       <w:r>
         <w:fldChar w:fldCharType="end"/>
       </w:r>
-      <w:bookmarkEnd w:id="2"/>
+      <w:bookmarkEnd w:id="1"/>
       <w:r>
         <w:rPr>
           <w:lang w:val="en-US"/>
@@ -1028,7 +1062,6 @@
         <w:rPr>
           <w:lang w:val="en-US"/>
         </w:rPr>
-        <w:lastRenderedPageBreak/>
         <w:t xml:space="preserve">The </w:t>
       </w:r>
       <w:r>
@@ -1743,14 +1776,16 @@
         <w:keepNext/>
         <w:jc w:val="center"/>
       </w:pPr>
+      <w:bookmarkStart w:id="2" w:name="_GoBack"/>
       <w:r>
         <w:rPr>
           <w:noProof/>
-          <w:lang w:eastAsia="de-DE"/>
-        </w:rPr>
+          <w:lang w:val="en-US"/>
+        </w:rPr>
+        <w:lastRenderedPageBreak/>
         <w:drawing>
           <wp:inline distT="0" distB="0" distL="0" distR="0">
-            <wp:extent cx="5760720" cy="4318788"/>
+            <wp:extent cx="5184549" cy="3886835"/>
             <wp:effectExtent l="0" t="0" r="0" b="0"/>
             <wp:docPr id="2" name="Grafik 2"/>
             <wp:cNvGraphicFramePr>
@@ -1766,7 +1801,7 @@
                     </pic:cNvPicPr>
                   </pic:nvPicPr>
                   <pic:blipFill>
-                    <a:blip r:embed="rId7">
+                    <a:blip r:embed="rId8">
                       <a:extLst>
                         <a:ext uri="{28A0092B-C50C-407E-A947-70E740481C1C}">
                           <a14:useLocalDpi xmlns:a14="http://schemas.microsoft.com/office/drawing/2010/main" val="0"/>
@@ -1781,7 +1816,7 @@
                   <pic:spPr bwMode="auto">
                     <a:xfrm>
                       <a:off x="0" y="0"/>
-                      <a:ext cx="5760720" cy="4318788"/>
+                      <a:ext cx="5185495" cy="3887544"/>
                     </a:xfrm>
                     <a:prstGeom prst="rect">
                       <a:avLst/>
@@ -1797,6 +1832,7 @@
           </wp:inline>
         </w:drawing>
       </w:r>
+      <w:bookmarkEnd w:id="2"/>
     </w:p>
     <w:p>
       <w:pPr>
@@ -1873,7 +1909,7 @@
         </w:rPr>
         <w:t xml:space="preserve">The framework is based on the paper: </w:t>
       </w:r>
-      <w:hyperlink r:id="rId8" w:history="1">
+      <w:hyperlink r:id="rId9" w:history="1">
         <w:r>
           <w:rPr>
             <w:rStyle w:val="Hyperlink"/>
@@ -2056,7 +2092,6 @@
         <w:rPr>
           <w:lang w:val="en-US"/>
         </w:rPr>
-        <w:lastRenderedPageBreak/>
         <w:t xml:space="preserve">The initially transformed bone surface is passed to the main function that relates closely to the proposed framework by Li et </w:t>
       </w:r>
       <w:r>
@@ -2407,315 +2442,6 @@
           <w:lang w:val="en-US"/>
         </w:rPr>
         <w:t>.</w:t>
-      </w:r>
-    </w:p>
-    <w:p>
-      <w:pPr>
-        <w:pStyle w:val="berschrift2"/>
-        <w:rPr>
-          <w:lang w:val="en-US"/>
-        </w:rPr>
-      </w:pPr>
-      <w:r>
-        <w:rPr>
-          <w:lang w:val="en-US"/>
-        </w:rPr>
-        <w:t xml:space="preserve">Import </w:t>
-      </w:r>
-      <w:proofErr w:type="spellStart"/>
-      <w:r>
-        <w:rPr>
-          <w:lang w:val="en-US"/>
-        </w:rPr>
-        <w:t>Exampla</w:t>
-      </w:r>
-      <w:r>
-        <w:rPr>
-          <w:lang w:val="en-US"/>
-        </w:rPr>
-        <w:t>Data</w:t>
-      </w:r>
-      <w:proofErr w:type="spellEnd"/>
-    </w:p>
-    <w:p>
-      <w:pPr>
-        <w:pStyle w:val="Listenabsatz"/>
-        <w:numPr>
-          <w:ilvl w:val="0"/>
-          <w:numId w:val="3"/>
-        </w:numPr>
-        <w:rPr>
-          <w:lang w:val="en-US"/>
-        </w:rPr>
-      </w:pPr>
-      <w:r>
-        <w:rPr>
-          <w:lang w:val="en-US"/>
-        </w:rPr>
-        <w:t>Add the STL-file to the folder "</w:t>
-      </w:r>
-      <w:r>
-        <w:rPr>
-          <w:lang w:val="en-US"/>
-        </w:rPr>
-        <w:t>Data</w:t>
-      </w:r>
-      <w:r>
-        <w:rPr>
-          <w:lang w:val="en-US"/>
-        </w:rPr>
-        <w:t>" and open the Script "ImportSTL2Mat.m"</w:t>
-      </w:r>
-    </w:p>
-    <w:p>
-      <w:pPr>
-        <w:pStyle w:val="Listenabsatz"/>
-        <w:numPr>
-          <w:ilvl w:val="0"/>
-          <w:numId w:val="3"/>
-        </w:numPr>
-        <w:rPr>
-          <w:lang w:val="en-US"/>
-        </w:rPr>
-      </w:pPr>
-      <w:r>
-        <w:rPr>
-          <w:lang w:val="en-US"/>
-        </w:rPr>
-        <w:t xml:space="preserve">Set the two variables </w:t>
-      </w:r>
-      <w:r>
-        <w:rPr>
-          <w:lang w:val="en-US"/>
-        </w:rPr>
-        <w:t>"</w:t>
-      </w:r>
-      <w:r>
-        <w:rPr>
-          <w:lang w:val="en-US"/>
-        </w:rPr>
-        <w:t>Side</w:t>
-      </w:r>
-      <w:r>
-        <w:rPr>
-          <w:lang w:val="en-US"/>
-        </w:rPr>
-        <w:t>"</w:t>
-      </w:r>
-      <w:r>
-        <w:rPr>
-          <w:lang w:val="en-US"/>
-        </w:rPr>
-        <w:t xml:space="preserve"> and </w:t>
-      </w:r>
-      <w:r>
-        <w:rPr>
-          <w:lang w:val="en-US"/>
-        </w:rPr>
-        <w:t>"</w:t>
-      </w:r>
-      <w:proofErr w:type="spellStart"/>
-      <w:r>
-        <w:rPr>
-          <w:lang w:val="en-US"/>
-        </w:rPr>
-        <w:t>InitialRot</w:t>
-      </w:r>
-      <w:proofErr w:type="spellEnd"/>
-      <w:r>
-        <w:rPr>
-          <w:lang w:val="en-US"/>
-        </w:rPr>
-        <w:t>"</w:t>
-      </w:r>
-      <w:r>
-        <w:rPr>
-          <w:lang w:val="en-US"/>
-        </w:rPr>
-        <w:t>*</w:t>
-      </w:r>
-      <w:r>
-        <w:rPr>
-          <w:lang w:val="en-US"/>
-        </w:rPr>
-        <w:t xml:space="preserve">. </w:t>
-      </w:r>
-      <w:r>
-        <w:rPr>
-          <w:lang w:val="en-US"/>
-        </w:rPr>
-        <w:t>"</w:t>
-      </w:r>
-      <w:proofErr w:type="spellStart"/>
-      <w:r>
-        <w:rPr>
-          <w:lang w:val="en-US"/>
-        </w:rPr>
-        <w:t>InitialRot</w:t>
-      </w:r>
-      <w:proofErr w:type="spellEnd"/>
-      <w:r>
-        <w:rPr>
-          <w:lang w:val="en-US"/>
-        </w:rPr>
-        <w:t>"</w:t>
-      </w:r>
-      <w:r>
-        <w:rPr>
-          <w:lang w:val="en-US"/>
-        </w:rPr>
-        <w:t xml:space="preserve"> has to rotate the bone into the coordinate system described in </w:t>
-      </w:r>
-      <w:r>
-        <w:rPr>
-          <w:lang w:val="en-US"/>
-        </w:rPr>
-        <w:fldChar w:fldCharType="begin"/>
-      </w:r>
-      <w:r>
-        <w:rPr>
-          <w:lang w:val="en-US"/>
-        </w:rPr>
-        <w:instrText xml:space="preserve"> REF _Ref433118221 \h </w:instrText>
-      </w:r>
-      <w:r>
-        <w:rPr>
-          <w:lang w:val="en-US"/>
-        </w:rPr>
-      </w:r>
-      <w:r>
-        <w:rPr>
-          <w:lang w:val="en-US"/>
-        </w:rPr>
-        <w:fldChar w:fldCharType="separate"/>
-      </w:r>
-      <w:r>
-        <w:rPr>
-          <w:lang w:val="en-US"/>
-        </w:rPr>
-        <w:t xml:space="preserve">Table </w:t>
-      </w:r>
-      <w:r>
-        <w:rPr>
-          <w:noProof/>
-          <w:lang w:val="en-US"/>
-        </w:rPr>
-        <w:t>1</w:t>
-      </w:r>
-      <w:r>
-        <w:rPr>
-          <w:lang w:val="en-US"/>
-        </w:rPr>
-        <w:fldChar w:fldCharType="end"/>
-      </w:r>
-      <w:r>
-        <w:rPr>
-          <w:lang w:val="en-US"/>
-        </w:rPr>
-        <w:t>.</w:t>
-      </w:r>
-    </w:p>
-    <w:p>
-      <w:pPr>
-        <w:pStyle w:val="Listenabsatz"/>
-        <w:numPr>
-          <w:ilvl w:val="0"/>
-          <w:numId w:val="3"/>
-        </w:numPr>
-        <w:rPr>
-          <w:lang w:val="en-US"/>
-        </w:rPr>
-      </w:pPr>
-      <w:r>
-        <w:rPr>
-          <w:lang w:val="en-US"/>
-        </w:rPr>
-        <w:t>Run the script and select the STL-file to create the MAT-file</w:t>
-      </w:r>
-    </w:p>
-    <w:p>
-      <w:pPr>
-        <w:rPr>
-          <w:lang w:val="en-US"/>
-        </w:rPr>
-      </w:pPr>
-      <w:r>
-        <w:rPr>
-          <w:lang w:val="en-US"/>
-        </w:rPr>
-        <w:t>*</w:t>
-      </w:r>
-      <w:r>
-        <w:rPr>
-          <w:lang w:val="en-US"/>
-        </w:rPr>
-        <w:t>Three</w:t>
-      </w:r>
-      <w:r>
-        <w:rPr>
-          <w:lang w:val="en-US"/>
-        </w:rPr>
-        <w:t xml:space="preserve"> Cardan angles aka Tait-Bryan angles</w:t>
-      </w:r>
-      <w:r>
-        <w:rPr>
-          <w:lang w:val="en-US"/>
-        </w:rPr>
-        <w:t xml:space="preserve"> given in </w:t>
-      </w:r>
-      <w:r>
-        <w:rPr>
-          <w:lang w:val="en-US"/>
-        </w:rPr>
-        <w:t>degrees using the 'Z</w:t>
-      </w:r>
-      <w:r>
-        <w:rPr>
-          <w:lang w:val="en-US"/>
-        </w:rPr>
-        <w:t>YX' convention (global basis</w:t>
-      </w:r>
-      <w:r>
-        <w:rPr>
-          <w:lang w:val="en-US"/>
-        </w:rPr>
-        <w:t xml:space="preserve"> </w:t>
-      </w:r>
-      <w:r>
-        <w:rPr>
-          <w:lang w:val="en-US"/>
-        </w:rPr>
-        <w:t>aka extrinsic rotations</w:t>
-      </w:r>
-      <w:r>
-        <w:rPr>
-          <w:lang w:val="en-US"/>
-        </w:rPr>
-        <w:t>). This means a rotation around the Z-axis is followed by a rotation around the Y-axis is followed by a rotation around the X-axis</w:t>
-      </w:r>
-      <w:r>
-        <w:rPr>
-          <w:lang w:val="en-US"/>
-        </w:rPr>
-        <w:t xml:space="preserve">. But all rotations </w:t>
-      </w:r>
-      <w:r>
-        <w:rPr>
-          <w:lang w:val="en-US"/>
-        </w:rPr>
-        <w:t>occur about the axes of the</w:t>
-      </w:r>
-      <w:r>
-        <w:rPr>
-          <w:lang w:val="en-US"/>
-        </w:rPr>
-        <w:t xml:space="preserve"> fixed coordinate system. </w:t>
-      </w:r>
-      <w:r>
-        <w:rPr>
-          <w:lang w:val="en-US"/>
-        </w:rPr>
-        <w:t>Values between -180° and 180° are valid.</w:t>
       </w:r>
     </w:p>
     <w:sectPr>
@@ -2729,8 +2455,8 @@
 </file>
 
 <file path=word/numbering.xml><?xml version="1.0" encoding="utf-8"?>
-<w:numbering xmlns:wpc="http://schemas.microsoft.com/office/word/2010/wordprocessingCanvas" xmlns:mc="http://schemas.openxmlformats.org/markup-compatibility/2006" xmlns:o="urn:schemas-microsoft-com:office:office" xmlns:r="http://schemas.openxmlformats.org/officeDocument/2006/relationships" xmlns:m="http://schemas.openxmlformats.org/officeDocument/2006/math" xmlns:v="urn:schemas-microsoft-com:vml" xmlns:wp14="http://schemas.microsoft.com/office/word/2010/wordprocessingDrawing" xmlns:wp="http://schemas.openxmlformats.org/drawingml/2006/wordprocessingDrawing" xmlns:w10="urn:schemas-microsoft-com:office:word" xmlns:w="http://schemas.openxmlformats.org/wordprocessingml/2006/main" xmlns:w14="http://schemas.microsoft.com/office/word/2010/wordml" xmlns:w15="http://schemas.microsoft.com/office/word/2012/wordml" xmlns:wpg="http://schemas.microsoft.com/office/word/2010/wordprocessingGroup" xmlns:wpi="http://schemas.microsoft.com/office/word/2010/wordprocessingInk" xmlns:wne="http://schemas.microsoft.com/office/word/2006/wordml" xmlns:wps="http://schemas.microsoft.com/office/word/2010/wordprocessingShape" mc:Ignorable="w14 w15 wp14">
-  <w:abstractNum w:abstractNumId="0" w15:restartNumberingAfterBreak="0">
+<w:numbering xmlns:wpc="http://schemas.microsoft.com/office/word/2010/wordprocessingCanvas" xmlns:mc="http://schemas.openxmlformats.org/markup-compatibility/2006" xmlns:o="urn:schemas-microsoft-com:office:office" xmlns:r="http://schemas.openxmlformats.org/officeDocument/2006/relationships" xmlns:m="http://schemas.openxmlformats.org/officeDocument/2006/math" xmlns:v="urn:schemas-microsoft-com:vml" xmlns:wp14="http://schemas.microsoft.com/office/word/2010/wordprocessingDrawing" xmlns:wp="http://schemas.openxmlformats.org/drawingml/2006/wordprocessingDrawing" xmlns:w10="urn:schemas-microsoft-com:office:word" xmlns:w="http://schemas.openxmlformats.org/wordprocessingml/2006/main" xmlns:w14="http://schemas.microsoft.com/office/word/2010/wordml" xmlns:wpg="http://schemas.microsoft.com/office/word/2010/wordprocessingGroup" xmlns:wpi="http://schemas.microsoft.com/office/word/2010/wordprocessingInk" xmlns:wne="http://schemas.microsoft.com/office/word/2006/wordml" xmlns:wps="http://schemas.microsoft.com/office/word/2010/wordprocessingShape" mc:Ignorable="w14 wp14">
+  <w:abstractNum w:abstractNumId="0">
     <w:nsid w:val="2DF72A85"/>
     <w:multiLevelType w:val="hybridMultilevel"/>
     <w:tmpl w:val="72686896"/>
@@ -2843,7 +2569,7 @@
       </w:rPr>
     </w:lvl>
   </w:abstractNum>
-  <w:abstractNum w:abstractNumId="1" w15:restartNumberingAfterBreak="0">
+  <w:abstractNum w:abstractNumId="1">
     <w:nsid w:val="785F2CC9"/>
     <w:multiLevelType w:val="hybridMultilevel"/>
     <w:tmpl w:val="AD8419A2"/>
@@ -2956,7 +2682,7 @@
       </w:rPr>
     </w:lvl>
   </w:abstractNum>
-  <w:abstractNum w:abstractNumId="2" w15:restartNumberingAfterBreak="0">
+  <w:abstractNum w:abstractNumId="2">
     <w:nsid w:val="7DE646A6"/>
     <w:multiLevelType w:val="hybridMultilevel"/>
     <w:tmpl w:val="EE745D34"/>
@@ -3082,7 +2808,7 @@
 </file>
 
 <file path=word/styles.xml><?xml version="1.0" encoding="utf-8"?>
-<w:styles xmlns:mc="http://schemas.openxmlformats.org/markup-compatibility/2006" xmlns:r="http://schemas.openxmlformats.org/officeDocument/2006/relationships" xmlns:w="http://schemas.openxmlformats.org/wordprocessingml/2006/main" xmlns:w14="http://schemas.microsoft.com/office/word/2010/wordml" xmlns:w15="http://schemas.microsoft.com/office/word/2012/wordml" mc:Ignorable="w14 w15">
+<w:styles xmlns:mc="http://schemas.openxmlformats.org/markup-compatibility/2006" xmlns:r="http://schemas.openxmlformats.org/officeDocument/2006/relationships" xmlns:w="http://schemas.openxmlformats.org/wordprocessingml/2006/main" xmlns:w14="http://schemas.microsoft.com/office/word/2010/wordml" mc:Ignorable="w14">
   <w:docDefaults>
     <w:rPrDefault>
       <w:rPr>
@@ -3098,378 +2824,580 @@
       </w:pPr>
     </w:pPrDefault>
   </w:docDefaults>
-  <w:latentStyles w:defLockedState="0" w:defUIPriority="99" w:defSemiHidden="0" w:defUnhideWhenUsed="0" w:defQFormat="0" w:count="371">
-    <w:lsdException w:name="Normal" w:uiPriority="0" w:qFormat="1"/>
-    <w:lsdException w:name="heading 1" w:uiPriority="9" w:qFormat="1"/>
-    <w:lsdException w:name="heading 2" w:semiHidden="1" w:uiPriority="9" w:unhideWhenUsed="1" w:qFormat="1"/>
-    <w:lsdException w:name="heading 3" w:semiHidden="1" w:uiPriority="9" w:unhideWhenUsed="1" w:qFormat="1"/>
-    <w:lsdException w:name="heading 4" w:semiHidden="1" w:uiPriority="9" w:unhideWhenUsed="1" w:qFormat="1"/>
-    <w:lsdException w:name="heading 5" w:semiHidden="1" w:uiPriority="9" w:unhideWhenUsed="1" w:qFormat="1"/>
-    <w:lsdException w:name="heading 6" w:semiHidden="1" w:uiPriority="9" w:unhideWhenUsed="1" w:qFormat="1"/>
-    <w:lsdException w:name="heading 7" w:semiHidden="1" w:uiPriority="9" w:unhideWhenUsed="1" w:qFormat="1"/>
-    <w:lsdException w:name="heading 8" w:semiHidden="1" w:uiPriority="9" w:unhideWhenUsed="1" w:qFormat="1"/>
-    <w:lsdException w:name="heading 9" w:semiHidden="1" w:uiPriority="9" w:unhideWhenUsed="1" w:qFormat="1"/>
-    <w:lsdException w:name="index 1" w:semiHidden="1" w:unhideWhenUsed="1"/>
-    <w:lsdException w:name="index 2" w:semiHidden="1" w:unhideWhenUsed="1"/>
-    <w:lsdException w:name="index 3" w:semiHidden="1" w:unhideWhenUsed="1"/>
-    <w:lsdException w:name="index 4" w:semiHidden="1" w:unhideWhenUsed="1"/>
-    <w:lsdException w:name="index 5" w:semiHidden="1" w:unhideWhenUsed="1"/>
-    <w:lsdException w:name="index 6" w:semiHidden="1" w:unhideWhenUsed="1"/>
-    <w:lsdException w:name="index 7" w:semiHidden="1" w:unhideWhenUsed="1"/>
-    <w:lsdException w:name="index 8" w:semiHidden="1" w:unhideWhenUsed="1"/>
-    <w:lsdException w:name="index 9" w:semiHidden="1" w:unhideWhenUsed="1"/>
-    <w:lsdException w:name="toc 1" w:semiHidden="1" w:uiPriority="39" w:unhideWhenUsed="1"/>
-    <w:lsdException w:name="toc 2" w:semiHidden="1" w:uiPriority="39" w:unhideWhenUsed="1"/>
-    <w:lsdException w:name="toc 3" w:semiHidden="1" w:uiPriority="39" w:unhideWhenUsed="1"/>
-    <w:lsdException w:name="toc 4" w:semiHidden="1" w:uiPriority="39" w:unhideWhenUsed="1"/>
-    <w:lsdException w:name="toc 5" w:semiHidden="1" w:uiPriority="39" w:unhideWhenUsed="1"/>
-    <w:lsdException w:name="toc 6" w:semiHidden="1" w:uiPriority="39" w:unhideWhenUsed="1"/>
-    <w:lsdException w:name="toc 7" w:semiHidden="1" w:uiPriority="39" w:unhideWhenUsed="1"/>
-    <w:lsdException w:name="toc 8" w:semiHidden="1" w:uiPriority="39" w:unhideWhenUsed="1"/>
-    <w:lsdException w:name="toc 9" w:semiHidden="1" w:uiPriority="39" w:unhideWhenUsed="1"/>
-    <w:lsdException w:name="Normal Indent" w:semiHidden="1" w:unhideWhenUsed="1"/>
-    <w:lsdException w:name="footnote text" w:semiHidden="1" w:unhideWhenUsed="1"/>
-    <w:lsdException w:name="annotation text" w:semiHidden="1" w:unhideWhenUsed="1"/>
-    <w:lsdException w:name="header" w:semiHidden="1" w:unhideWhenUsed="1"/>
-    <w:lsdException w:name="footer" w:semiHidden="1" w:unhideWhenUsed="1"/>
-    <w:lsdException w:name="index heading" w:semiHidden="1" w:unhideWhenUsed="1"/>
-    <w:lsdException w:name="caption" w:semiHidden="1" w:uiPriority="35" w:unhideWhenUsed="1" w:qFormat="1"/>
-    <w:lsdException w:name="table of figures" w:semiHidden="1" w:unhideWhenUsed="1"/>
-    <w:lsdException w:name="envelope address" w:semiHidden="1" w:unhideWhenUsed="1"/>
-    <w:lsdException w:name="envelope return" w:semiHidden="1" w:unhideWhenUsed="1"/>
-    <w:lsdException w:name="footnote reference" w:semiHidden="1" w:unhideWhenUsed="1"/>
-    <w:lsdException w:name="annotation reference" w:semiHidden="1" w:unhideWhenUsed="1"/>
-    <w:lsdException w:name="line number" w:semiHidden="1" w:unhideWhenUsed="1"/>
-    <w:lsdException w:name="page number" w:semiHidden="1" w:unhideWhenUsed="1"/>
-    <w:lsdException w:name="endnote reference" w:semiHidden="1" w:unhideWhenUsed="1"/>
-    <w:lsdException w:name="endnote text" w:semiHidden="1" w:unhideWhenUsed="1"/>
-    <w:lsdException w:name="table of authorities" w:semiHidden="1" w:unhideWhenUsed="1"/>
-    <w:lsdException w:name="macro" w:semiHidden="1" w:unhideWhenUsed="1"/>
-    <w:lsdException w:name="toa heading" w:semiHidden="1" w:unhideWhenUsed="1"/>
-    <w:lsdException w:name="List" w:semiHidden="1" w:unhideWhenUsed="1"/>
-    <w:lsdException w:name="List Bullet" w:semiHidden="1" w:unhideWhenUsed="1"/>
-    <w:lsdException w:name="List Number" w:semiHidden="1" w:unhideWhenUsed="1"/>
-    <w:lsdException w:name="List 2" w:semiHidden="1" w:unhideWhenUsed="1"/>
-    <w:lsdException w:name="List 3" w:semiHidden="1" w:unhideWhenUsed="1"/>
-    <w:lsdException w:name="List 4" w:semiHidden="1" w:unhideWhenUsed="1"/>
-    <w:lsdException w:name="List 5" w:semiHidden="1" w:unhideWhenUsed="1"/>
-    <w:lsdException w:name="List Bullet 2" w:semiHidden="1" w:unhideWhenUsed="1"/>
-    <w:lsdException w:name="List Bullet 3" w:semiHidden="1" w:unhideWhenUsed="1"/>
-    <w:lsdException w:name="List Bullet 4" w:semiHidden="1" w:unhideWhenUsed="1"/>
-    <w:lsdException w:name="List Bullet 5" w:semiHidden="1" w:unhideWhenUsed="1"/>
-    <w:lsdException w:name="List Number 2" w:semiHidden="1" w:unhideWhenUsed="1"/>
-    <w:lsdException w:name="List Number 3" w:semiHidden="1" w:unhideWhenUsed="1"/>
-    <w:lsdException w:name="List Number 4" w:semiHidden="1" w:unhideWhenUsed="1"/>
-    <w:lsdException w:name="List Number 5" w:semiHidden="1" w:unhideWhenUsed="1"/>
-    <w:lsdException w:name="Title" w:uiPriority="10" w:qFormat="1"/>
-    <w:lsdException w:name="Closing" w:semiHidden="1" w:unhideWhenUsed="1"/>
-    <w:lsdException w:name="Signature" w:semiHidden="1" w:unhideWhenUsed="1"/>
-    <w:lsdException w:name="Default Paragraph Font" w:semiHidden="1" w:uiPriority="1" w:unhideWhenUsed="1"/>
-    <w:lsdException w:name="Body Text" w:semiHidden="1" w:unhideWhenUsed="1"/>
-    <w:lsdException w:name="Body Text Indent" w:semiHidden="1" w:unhideWhenUsed="1"/>
-    <w:lsdException w:name="List Continue" w:semiHidden="1" w:unhideWhenUsed="1"/>
-    <w:lsdException w:name="List Continue 2" w:semiHidden="1" w:unhideWhenUsed="1"/>
-    <w:lsdException w:name="List Continue 3" w:semiHidden="1" w:unhideWhenUsed="1"/>
-    <w:lsdException w:name="List Continue 4" w:semiHidden="1" w:unhideWhenUsed="1"/>
-    <w:lsdException w:name="List Continue 5" w:semiHidden="1" w:unhideWhenUsed="1"/>
-    <w:lsdException w:name="Message Header" w:semiHidden="1" w:unhideWhenUsed="1"/>
-    <w:lsdException w:name="Subtitle" w:uiPriority="11" w:qFormat="1"/>
-    <w:lsdException w:name="Salutation" w:semiHidden="1" w:unhideWhenUsed="1"/>
-    <w:lsdException w:name="Date" w:semiHidden="1" w:unhideWhenUsed="1"/>
-    <w:lsdException w:name="Body Text First Indent" w:semiHidden="1" w:unhideWhenUsed="1"/>
-    <w:lsdException w:name="Body Text First Indent 2" w:semiHidden="1" w:unhideWhenUsed="1"/>
-    <w:lsdException w:name="Note Heading" w:semiHidden="1" w:unhideWhenUsed="1"/>
-    <w:lsdException w:name="Body Text 2" w:semiHidden="1" w:unhideWhenUsed="1"/>
-    <w:lsdException w:name="Body Text 3" w:semiHidden="1" w:unhideWhenUsed="1"/>
-    <w:lsdException w:name="Body Text Indent 2" w:semiHidden="1" w:unhideWhenUsed="1"/>
-    <w:lsdException w:name="Body Text Indent 3" w:semiHidden="1" w:unhideWhenUsed="1"/>
-    <w:lsdException w:name="Block Text" w:semiHidden="1" w:unhideWhenUsed="1"/>
-    <w:lsdException w:name="Hyperlink" w:semiHidden="1" w:unhideWhenUsed="1"/>
-    <w:lsdException w:name="FollowedHyperlink" w:semiHidden="1" w:unhideWhenUsed="1"/>
-    <w:lsdException w:name="Strong" w:uiPriority="22" w:qFormat="1"/>
-    <w:lsdException w:name="Emphasis" w:uiPriority="20" w:qFormat="1"/>
-    <w:lsdException w:name="Document Map" w:semiHidden="1" w:unhideWhenUsed="1"/>
-    <w:lsdException w:name="Plain Text" w:semiHidden="1" w:unhideWhenUsed="1"/>
-    <w:lsdException w:name="E-mail Signature" w:semiHidden="1" w:unhideWhenUsed="1"/>
-    <w:lsdException w:name="HTML Top of Form" w:semiHidden="1" w:unhideWhenUsed="1"/>
-    <w:lsdException w:name="HTML Bottom of Form" w:semiHidden="1" w:unhideWhenUsed="1"/>
-    <w:lsdException w:name="Normal (Web)" w:semiHidden="1" w:unhideWhenUsed="1"/>
-    <w:lsdException w:name="HTML Acronym" w:semiHidden="1" w:unhideWhenUsed="1"/>
-    <w:lsdException w:name="HTML Address" w:semiHidden="1" w:unhideWhenUsed="1"/>
-    <w:lsdException w:name="HTML Cite" w:semiHidden="1" w:unhideWhenUsed="1"/>
-    <w:lsdException w:name="HTML Code" w:semiHidden="1" w:unhideWhenUsed="1"/>
-    <w:lsdException w:name="HTML Definition" w:semiHidden="1" w:unhideWhenUsed="1"/>
-    <w:lsdException w:name="HTML Keyboard" w:semiHidden="1" w:unhideWhenUsed="1"/>
-    <w:lsdException w:name="HTML Preformatted" w:semiHidden="1" w:unhideWhenUsed="1"/>
-    <w:lsdException w:name="HTML Sample" w:semiHidden="1" w:unhideWhenUsed="1"/>
-    <w:lsdException w:name="HTML Typewriter" w:semiHidden="1" w:unhideWhenUsed="1"/>
-    <w:lsdException w:name="HTML Variable" w:semiHidden="1" w:unhideWhenUsed="1"/>
-    <w:lsdException w:name="Normal Table" w:semiHidden="1" w:unhideWhenUsed="1"/>
-    <w:lsdException w:name="annotation subject" w:semiHidden="1" w:unhideWhenUsed="1"/>
-    <w:lsdException w:name="No List" w:semiHidden="1" w:unhideWhenUsed="1"/>
-    <w:lsdException w:name="Outline List 1" w:semiHidden="1" w:unhideWhenUsed="1"/>
-    <w:lsdException w:name="Outline List 2" w:semiHidden="1" w:unhideWhenUsed="1"/>
-    <w:lsdException w:name="Outline List 3" w:semiHidden="1" w:unhideWhenUsed="1"/>
-    <w:lsdException w:name="Table Simple 1" w:semiHidden="1" w:unhideWhenUsed="1"/>
-    <w:lsdException w:name="Table Simple 2" w:semiHidden="1" w:unhideWhenUsed="1"/>
-    <w:lsdException w:name="Table Simple 3" w:semiHidden="1" w:unhideWhenUsed="1"/>
-    <w:lsdException w:name="Table Classic 1" w:semiHidden="1" w:unhideWhenUsed="1"/>
-    <w:lsdException w:name="Table Classic 2" w:semiHidden="1" w:unhideWhenUsed="1"/>
-    <w:lsdException w:name="Table Classic 3" w:semiHidden="1" w:unhideWhenUsed="1"/>
-    <w:lsdException w:name="Table Classic 4" w:semiHidden="1" w:unhideWhenUsed="1"/>
-    <w:lsdException w:name="Table Colorful 1" w:semiHidden="1" w:unhideWhenUsed="1"/>
-    <w:lsdException w:name="Table Colorful 2" w:semiHidden="1" w:unhideWhenUsed="1"/>
-    <w:lsdException w:name="Table Colorful 3" w:semiHidden="1" w:unhideWhenUsed="1"/>
-    <w:lsdException w:name="Table Columns 1" w:semiHidden="1" w:unhideWhenUsed="1"/>
-    <w:lsdException w:name="Table Columns 2" w:semiHidden="1" w:unhideWhenUsed="1"/>
-    <w:lsdException w:name="Table Columns 3" w:semiHidden="1" w:unhideWhenUsed="1"/>
-    <w:lsdException w:name="Table Columns 4" w:semiHidden="1" w:unhideWhenUsed="1"/>
-    <w:lsdException w:name="Table Columns 5" w:semiHidden="1" w:unhideWhenUsed="1"/>
-    <w:lsdException w:name="Table Grid 1" w:semiHidden="1" w:unhideWhenUsed="1"/>
-    <w:lsdException w:name="Table Grid 2" w:semiHidden="1" w:unhideWhenUsed="1"/>
-    <w:lsdException w:name="Table Grid 3" w:semiHidden="1" w:unhideWhenUsed="1"/>
-    <w:lsdException w:name="Table Grid 4" w:semiHidden="1" w:unhideWhenUsed="1"/>
-    <w:lsdException w:name="Table Grid 5" w:semiHidden="1" w:unhideWhenUsed="1"/>
-    <w:lsdException w:name="Table Grid 6" w:semiHidden="1" w:unhideWhenUsed="1"/>
-    <w:lsdException w:name="Table Grid 7" w:semiHidden="1" w:unhideWhenUsed="1"/>
-    <w:lsdException w:name="Table Grid 8" w:semiHidden="1" w:unhideWhenUsed="1"/>
-    <w:lsdException w:name="Table List 1" w:semiHidden="1" w:unhideWhenUsed="1"/>
-    <w:lsdException w:name="Table List 2" w:semiHidden="1" w:unhideWhenUsed="1"/>
-    <w:lsdException w:name="Table List 3" w:semiHidden="1" w:unhideWhenUsed="1"/>
-    <w:lsdException w:name="Table List 4" w:semiHidden="1" w:unhideWhenUsed="1"/>
-    <w:lsdException w:name="Table List 5" w:semiHidden="1" w:unhideWhenUsed="1"/>
-    <w:lsdException w:name="Table List 6" w:semiHidden="1" w:unhideWhenUsed="1"/>
-    <w:lsdException w:name="Table List 7" w:semiHidden="1" w:unhideWhenUsed="1"/>
-    <w:lsdException w:name="Table List 8" w:semiHidden="1" w:unhideWhenUsed="1"/>
-    <w:lsdException w:name="Table 3D effects 1" w:semiHidden="1" w:unhideWhenUsed="1"/>
-    <w:lsdException w:name="Table 3D effects 2" w:semiHidden="1" w:unhideWhenUsed="1"/>
-    <w:lsdException w:name="Table 3D effects 3" w:semiHidden="1" w:unhideWhenUsed="1"/>
-    <w:lsdException w:name="Table Contemporary" w:semiHidden="1" w:unhideWhenUsed="1"/>
-    <w:lsdException w:name="Table Elegant" w:semiHidden="1" w:unhideWhenUsed="1"/>
-    <w:lsdException w:name="Table Professional" w:semiHidden="1" w:unhideWhenUsed="1"/>
-    <w:lsdException w:name="Table Subtle 1" w:semiHidden="1" w:unhideWhenUsed="1"/>
-    <w:lsdException w:name="Table Subtle 2" w:semiHidden="1" w:unhideWhenUsed="1"/>
-    <w:lsdException w:name="Table Web 1" w:semiHidden="1" w:unhideWhenUsed="1"/>
-    <w:lsdException w:name="Table Web 2" w:semiHidden="1" w:unhideWhenUsed="1"/>
-    <w:lsdException w:name="Table Web 3" w:semiHidden="1" w:unhideWhenUsed="1"/>
-    <w:lsdException w:name="Balloon Text" w:semiHidden="1" w:unhideWhenUsed="1"/>
-    <w:lsdException w:name="Table Grid" w:uiPriority="39"/>
-    <w:lsdException w:name="Table Theme" w:semiHidden="1" w:unhideWhenUsed="1"/>
-    <w:lsdException w:name="Placeholder Text" w:semiHidden="1"/>
-    <w:lsdException w:name="No Spacing" w:uiPriority="1" w:qFormat="1"/>
-    <w:lsdException w:name="Light Shading" w:uiPriority="60"/>
-    <w:lsdException w:name="Light List" w:uiPriority="61"/>
-    <w:lsdException w:name="Light Grid" w:uiPriority="62"/>
-    <w:lsdException w:name="Medium Shading 1" w:uiPriority="63"/>
-    <w:lsdException w:name="Medium Shading 2" w:uiPriority="64"/>
-    <w:lsdException w:name="Medium List 1" w:uiPriority="65"/>
-    <w:lsdException w:name="Medium List 2" w:uiPriority="66"/>
-    <w:lsdException w:name="Medium Grid 1" w:uiPriority="67"/>
-    <w:lsdException w:name="Medium Grid 2" w:uiPriority="68"/>
-    <w:lsdException w:name="Medium Grid 3" w:uiPriority="69"/>
-    <w:lsdException w:name="Dark List" w:uiPriority="70"/>
-    <w:lsdException w:name="Colorful Shading" w:uiPriority="71"/>
-    <w:lsdException w:name="Colorful List" w:uiPriority="72"/>
-    <w:lsdException w:name="Colorful Grid" w:uiPriority="73"/>
-    <w:lsdException w:name="Light Shading Accent 1" w:uiPriority="60"/>
-    <w:lsdException w:name="Light List Accent 1" w:uiPriority="61"/>
-    <w:lsdException w:name="Light Grid Accent 1" w:uiPriority="62"/>
-    <w:lsdException w:name="Medium Shading 1 Accent 1" w:uiPriority="63"/>
-    <w:lsdException w:name="Medium Shading 2 Accent 1" w:uiPriority="64"/>
-    <w:lsdException w:name="Medium List 1 Accent 1" w:uiPriority="65"/>
-    <w:lsdException w:name="Revision" w:semiHidden="1"/>
-    <w:lsdException w:name="List Paragraph" w:uiPriority="34" w:qFormat="1"/>
-    <w:lsdException w:name="Quote" w:uiPriority="29" w:qFormat="1"/>
-    <w:lsdException w:name="Intense Quote" w:uiPriority="30" w:qFormat="1"/>
-    <w:lsdException w:name="Medium List 2 Accent 1" w:uiPriority="66"/>
-    <w:lsdException w:name="Medium Grid 1 Accent 1" w:uiPriority="67"/>
-    <w:lsdException w:name="Medium Grid 2 Accent 1" w:uiPriority="68"/>
-    <w:lsdException w:name="Medium Grid 3 Accent 1" w:uiPriority="69"/>
-    <w:lsdException w:name="Dark List Accent 1" w:uiPriority="70"/>
-    <w:lsdException w:name="Colorful Shading Accent 1" w:uiPriority="71"/>
-    <w:lsdException w:name="Colorful List Accent 1" w:uiPriority="72"/>
-    <w:lsdException w:name="Colorful Grid Accent 1" w:uiPriority="73"/>
-    <w:lsdException w:name="Light Shading Accent 2" w:uiPriority="60"/>
-    <w:lsdException w:name="Light List Accent 2" w:uiPriority="61"/>
-    <w:lsdException w:name="Light Grid Accent 2" w:uiPriority="62"/>
-    <w:lsdException w:name="Medium Shading 1 Accent 2" w:uiPriority="63"/>
-    <w:lsdException w:name="Medium Shading 2 Accent 2" w:uiPriority="64"/>
-    <w:lsdException w:name="Medium List 1 Accent 2" w:uiPriority="65"/>
-    <w:lsdException w:name="Medium List 2 Accent 2" w:uiPriority="66"/>
-    <w:lsdException w:name="Medium Grid 1 Accent 2" w:uiPriority="67"/>
-    <w:lsdException w:name="Medium Grid 2 Accent 2" w:uiPriority="68"/>
-    <w:lsdException w:name="Medium Grid 3 Accent 2" w:uiPriority="69"/>
-    <w:lsdException w:name="Dark List Accent 2" w:uiPriority="70"/>
-    <w:lsdException w:name="Colorful Shading Accent 2" w:uiPriority="71"/>
-    <w:lsdException w:name="Colorful List Accent 2" w:uiPriority="72"/>
-    <w:lsdException w:name="Colorful Grid Accent 2" w:uiPriority="73"/>
-    <w:lsdException w:name="Light Shading Accent 3" w:uiPriority="60"/>
-    <w:lsdException w:name="Light List Accent 3" w:uiPriority="61"/>
-    <w:lsdException w:name="Light Grid Accent 3" w:uiPriority="62"/>
-    <w:lsdException w:name="Medium Shading 1 Accent 3" w:uiPriority="63"/>
-    <w:lsdException w:name="Medium Shading 2 Accent 3" w:uiPriority="64"/>
-    <w:lsdException w:name="Medium List 1 Accent 3" w:uiPriority="65"/>
-    <w:lsdException w:name="Medium List 2 Accent 3" w:uiPriority="66"/>
-    <w:lsdException w:name="Medium Grid 1 Accent 3" w:uiPriority="67"/>
-    <w:lsdException w:name="Medium Grid 2 Accent 3" w:uiPriority="68"/>
-    <w:lsdException w:name="Medium Grid 3 Accent 3" w:uiPriority="69"/>
-    <w:lsdException w:name="Dark List Accent 3" w:uiPriority="70"/>
-    <w:lsdException w:name="Colorful Shading Accent 3" w:uiPriority="71"/>
-    <w:lsdException w:name="Colorful List Accent 3" w:uiPriority="72"/>
-    <w:lsdException w:name="Colorful Grid Accent 3" w:uiPriority="73"/>
-    <w:lsdException w:name="Light Shading Accent 4" w:uiPriority="60"/>
-    <w:lsdException w:name="Light List Accent 4" w:uiPriority="61"/>
-    <w:lsdException w:name="Light Grid Accent 4" w:uiPriority="62"/>
-    <w:lsdException w:name="Medium Shading 1 Accent 4" w:uiPriority="63"/>
-    <w:lsdException w:name="Medium Shading 2 Accent 4" w:uiPriority="64"/>
-    <w:lsdException w:name="Medium List 1 Accent 4" w:uiPriority="65"/>
-    <w:lsdException w:name="Medium List 2 Accent 4" w:uiPriority="66"/>
-    <w:lsdException w:name="Medium Grid 1 Accent 4" w:uiPriority="67"/>
-    <w:lsdException w:name="Medium Grid 2 Accent 4" w:uiPriority="68"/>
-    <w:lsdException w:name="Medium Grid 3 Accent 4" w:uiPriority="69"/>
-    <w:lsdException w:name="Dark List Accent 4" w:uiPriority="70"/>
-    <w:lsdException w:name="Colorful Shading Accent 4" w:uiPriority="71"/>
-    <w:lsdException w:name="Colorful List Accent 4" w:uiPriority="72"/>
-    <w:lsdException w:name="Colorful Grid Accent 4" w:uiPriority="73"/>
-    <w:lsdException w:name="Light Shading Accent 5" w:uiPriority="60"/>
-    <w:lsdException w:name="Light List Accent 5" w:uiPriority="61"/>
-    <w:lsdException w:name="Light Grid Accent 5" w:uiPriority="62"/>
-    <w:lsdException w:name="Medium Shading 1 Accent 5" w:uiPriority="63"/>
-    <w:lsdException w:name="Medium Shading 2 Accent 5" w:uiPriority="64"/>
-    <w:lsdException w:name="Medium List 1 Accent 5" w:uiPriority="65"/>
-    <w:lsdException w:name="Medium List 2 Accent 5" w:uiPriority="66"/>
-    <w:lsdException w:name="Medium Grid 1 Accent 5" w:uiPriority="67"/>
-    <w:lsdException w:name="Medium Grid 2 Accent 5" w:uiPriority="68"/>
-    <w:lsdException w:name="Medium Grid 3 Accent 5" w:uiPriority="69"/>
-    <w:lsdException w:name="Dark List Accent 5" w:uiPriority="70"/>
-    <w:lsdException w:name="Colorful Shading Accent 5" w:uiPriority="71"/>
-    <w:lsdException w:name="Colorful List Accent 5" w:uiPriority="72"/>
-    <w:lsdException w:name="Colorful Grid Accent 5" w:uiPriority="73"/>
-    <w:lsdException w:name="Light Shading Accent 6" w:uiPriority="60"/>
-    <w:lsdException w:name="Light List Accent 6" w:uiPriority="61"/>
-    <w:lsdException w:name="Light Grid Accent 6" w:uiPriority="62"/>
-    <w:lsdException w:name="Medium Shading 1 Accent 6" w:uiPriority="63"/>
-    <w:lsdException w:name="Medium Shading 2 Accent 6" w:uiPriority="64"/>
-    <w:lsdException w:name="Medium List 1 Accent 6" w:uiPriority="65"/>
-    <w:lsdException w:name="Medium List 2 Accent 6" w:uiPriority="66"/>
-    <w:lsdException w:name="Medium Grid 1 Accent 6" w:uiPriority="67"/>
-    <w:lsdException w:name="Medium Grid 2 Accent 6" w:uiPriority="68"/>
-    <w:lsdException w:name="Medium Grid 3 Accent 6" w:uiPriority="69"/>
-    <w:lsdException w:name="Dark List Accent 6" w:uiPriority="70"/>
-    <w:lsdException w:name="Colorful Shading Accent 6" w:uiPriority="71"/>
-    <w:lsdException w:name="Colorful List Accent 6" w:uiPriority="72"/>
-    <w:lsdException w:name="Colorful Grid Accent 6" w:uiPriority="73"/>
-    <w:lsdException w:name="Subtle Emphasis" w:uiPriority="19" w:qFormat="1"/>
-    <w:lsdException w:name="Intense Emphasis" w:uiPriority="21" w:qFormat="1"/>
-    <w:lsdException w:name="Subtle Reference" w:uiPriority="31" w:qFormat="1"/>
-    <w:lsdException w:name="Intense Reference" w:uiPriority="32" w:qFormat="1"/>
-    <w:lsdException w:name="Book Title" w:uiPriority="33" w:qFormat="1"/>
-    <w:lsdException w:name="Bibliography" w:semiHidden="1" w:uiPriority="37" w:unhideWhenUsed="1"/>
-    <w:lsdException w:name="TOC Heading" w:semiHidden="1" w:uiPriority="39" w:unhideWhenUsed="1" w:qFormat="1"/>
-    <w:lsdException w:name="Plain Table 1" w:uiPriority="41"/>
-    <w:lsdException w:name="Plain Table 2" w:uiPriority="42"/>
-    <w:lsdException w:name="Plain Table 3" w:uiPriority="43"/>
-    <w:lsdException w:name="Plain Table 4" w:uiPriority="44"/>
-    <w:lsdException w:name="Plain Table 5" w:uiPriority="45"/>
-    <w:lsdException w:name="Grid Table Light" w:uiPriority="40"/>
-    <w:lsdException w:name="Grid Table 1 Light" w:uiPriority="46"/>
-    <w:lsdException w:name="Grid Table 2" w:uiPriority="47"/>
-    <w:lsdException w:name="Grid Table 3" w:uiPriority="48"/>
-    <w:lsdException w:name="Grid Table 4" w:uiPriority="49"/>
-    <w:lsdException w:name="Grid Table 5 Dark" w:uiPriority="50"/>
-    <w:lsdException w:name="Grid Table 6 Colorful" w:uiPriority="51"/>
-    <w:lsdException w:name="Grid Table 7 Colorful" w:uiPriority="52"/>
-    <w:lsdException w:name="Grid Table 1 Light Accent 1" w:uiPriority="46"/>
-    <w:lsdException w:name="Grid Table 2 Accent 1" w:uiPriority="47"/>
-    <w:lsdException w:name="Grid Table 3 Accent 1" w:uiPriority="48"/>
-    <w:lsdException w:name="Grid Table 4 Accent 1" w:uiPriority="49"/>
-    <w:lsdException w:name="Grid Table 5 Dark Accent 1" w:uiPriority="50"/>
-    <w:lsdException w:name="Grid Table 6 Colorful Accent 1" w:uiPriority="51"/>
-    <w:lsdException w:name="Grid Table 7 Colorful Accent 1" w:uiPriority="52"/>
-    <w:lsdException w:name="Grid Table 1 Light Accent 2" w:uiPriority="46"/>
-    <w:lsdException w:name="Grid Table 2 Accent 2" w:uiPriority="47"/>
-    <w:lsdException w:name="Grid Table 3 Accent 2" w:uiPriority="48"/>
-    <w:lsdException w:name="Grid Table 4 Accent 2" w:uiPriority="49"/>
-    <w:lsdException w:name="Grid Table 5 Dark Accent 2" w:uiPriority="50"/>
-    <w:lsdException w:name="Grid Table 6 Colorful Accent 2" w:uiPriority="51"/>
-    <w:lsdException w:name="Grid Table 7 Colorful Accent 2" w:uiPriority="52"/>
-    <w:lsdException w:name="Grid Table 1 Light Accent 3" w:uiPriority="46"/>
-    <w:lsdException w:name="Grid Table 2 Accent 3" w:uiPriority="47"/>
-    <w:lsdException w:name="Grid Table 3 Accent 3" w:uiPriority="48"/>
-    <w:lsdException w:name="Grid Table 4 Accent 3" w:uiPriority="49"/>
-    <w:lsdException w:name="Grid Table 5 Dark Accent 3" w:uiPriority="50"/>
-    <w:lsdException w:name="Grid Table 6 Colorful Accent 3" w:uiPriority="51"/>
-    <w:lsdException w:name="Grid Table 7 Colorful Accent 3" w:uiPriority="52"/>
-    <w:lsdException w:name="Grid Table 1 Light Accent 4" w:uiPriority="46"/>
-    <w:lsdException w:name="Grid Table 2 Accent 4" w:uiPriority="47"/>
-    <w:lsdException w:name="Grid Table 3 Accent 4" w:uiPriority="48"/>
-    <w:lsdException w:name="Grid Table 4 Accent 4" w:uiPriority="49"/>
-    <w:lsdException w:name="Grid Table 5 Dark Accent 4" w:uiPriority="50"/>
-    <w:lsdException w:name="Grid Table 6 Colorful Accent 4" w:uiPriority="51"/>
-    <w:lsdException w:name="Grid Table 7 Colorful Accent 4" w:uiPriority="52"/>
-    <w:lsdException w:name="Grid Table 1 Light Accent 5" w:uiPriority="46"/>
-    <w:lsdException w:name="Grid Table 2 Accent 5" w:uiPriority="47"/>
-    <w:lsdException w:name="Grid Table 3 Accent 5" w:uiPriority="48"/>
-    <w:lsdException w:name="Grid Table 4 Accent 5" w:uiPriority="49"/>
-    <w:lsdException w:name="Grid Table 5 Dark Accent 5" w:uiPriority="50"/>
-    <w:lsdException w:name="Grid Table 6 Colorful Accent 5" w:uiPriority="51"/>
-    <w:lsdException w:name="Grid Table 7 Colorful Accent 5" w:uiPriority="52"/>
-    <w:lsdException w:name="Grid Table 1 Light Accent 6" w:uiPriority="46"/>
-    <w:lsdException w:name="Grid Table 2 Accent 6" w:uiPriority="47"/>
-    <w:lsdException w:name="Grid Table 3 Accent 6" w:uiPriority="48"/>
-    <w:lsdException w:name="Grid Table 4 Accent 6" w:uiPriority="49"/>
-    <w:lsdException w:name="Grid Table 5 Dark Accent 6" w:uiPriority="50"/>
-    <w:lsdException w:name="Grid Table 6 Colorful Accent 6" w:uiPriority="51"/>
-    <w:lsdException w:name="Grid Table 7 Colorful Accent 6" w:uiPriority="52"/>
-    <w:lsdException w:name="List Table 1 Light" w:uiPriority="46"/>
-    <w:lsdException w:name="List Table 2" w:uiPriority="47"/>
-    <w:lsdException w:name="List Table 3" w:uiPriority="48"/>
-    <w:lsdException w:name="List Table 4" w:uiPriority="49"/>
-    <w:lsdException w:name="List Table 5 Dark" w:uiPriority="50"/>
-    <w:lsdException w:name="List Table 6 Colorful" w:uiPriority="51"/>
-    <w:lsdException w:name="List Table 7 Colorful" w:uiPriority="52"/>
-    <w:lsdException w:name="List Table 1 Light Accent 1" w:uiPriority="46"/>
-    <w:lsdException w:name="List Table 2 Accent 1" w:uiPriority="47"/>
-    <w:lsdException w:name="List Table 3 Accent 1" w:uiPriority="48"/>
-    <w:lsdException w:name="List Table 4 Accent 1" w:uiPriority="49"/>
-    <w:lsdException w:name="List Table 5 Dark Accent 1" w:uiPriority="50"/>
-    <w:lsdException w:name="List Table 6 Colorful Accent 1" w:uiPriority="51"/>
-    <w:lsdException w:name="List Table 7 Colorful Accent 1" w:uiPriority="52"/>
-    <w:lsdException w:name="List Table 1 Light Accent 2" w:uiPriority="46"/>
-    <w:lsdException w:name="List Table 2 Accent 2" w:uiPriority="47"/>
-    <w:lsdException w:name="List Table 3 Accent 2" w:uiPriority="48"/>
-    <w:lsdException w:name="List Table 4 Accent 2" w:uiPriority="49"/>
-    <w:lsdException w:name="List Table 5 Dark Accent 2" w:uiPriority="50"/>
-    <w:lsdException w:name="List Table 6 Colorful Accent 2" w:uiPriority="51"/>
-    <w:lsdException w:name="List Table 7 Colorful Accent 2" w:uiPriority="52"/>
-    <w:lsdException w:name="List Table 1 Light Accent 3" w:uiPriority="46"/>
-    <w:lsdException w:name="List Table 2 Accent 3" w:uiPriority="47"/>
-    <w:lsdException w:name="List Table 3 Accent 3" w:uiPriority="48"/>
-    <w:lsdException w:name="List Table 4 Accent 3" w:uiPriority="49"/>
-    <w:lsdException w:name="List Table 5 Dark Accent 3" w:uiPriority="50"/>
-    <w:lsdException w:name="List Table 6 Colorful Accent 3" w:uiPriority="51"/>
-    <w:lsdException w:name="List Table 7 Colorful Accent 3" w:uiPriority="52"/>
-    <w:lsdException w:name="List Table 1 Light Accent 4" w:uiPriority="46"/>
-    <w:lsdException w:name="List Table 2 Accent 4" w:uiPriority="47"/>
-    <w:lsdException w:name="List Table 3 Accent 4" w:uiPriority="48"/>
-    <w:lsdException w:name="List Table 4 Accent 4" w:uiPriority="49"/>
-    <w:lsdException w:name="List Table 5 Dark Accent 4" w:uiPriority="50"/>
-    <w:lsdException w:name="List Table 6 Colorful Accent 4" w:uiPriority="51"/>
-    <w:lsdException w:name="List Table 7 Colorful Accent 4" w:uiPriority="52"/>
-    <w:lsdException w:name="List Table 1 Light Accent 5" w:uiPriority="46"/>
-    <w:lsdException w:name="List Table 2 Accent 5" w:uiPriority="47"/>
-    <w:lsdException w:name="List Table 3 Accent 5" w:uiPriority="48"/>
-    <w:lsdException w:name="List Table 4 Accent 5" w:uiPriority="49"/>
-    <w:lsdException w:name="List Table 5 Dark Accent 5" w:uiPriority="50"/>
-    <w:lsdException w:name="List Table 6 Colorful Accent 5" w:uiPriority="51"/>
-    <w:lsdException w:name="List Table 7 Colorful Accent 5" w:uiPriority="52"/>
-    <w:lsdException w:name="List Table 1 Light Accent 6" w:uiPriority="46"/>
-    <w:lsdException w:name="List Table 2 Accent 6" w:uiPriority="47"/>
-    <w:lsdException w:name="List Table 3 Accent 6" w:uiPriority="48"/>
-    <w:lsdException w:name="List Table 4 Accent 6" w:uiPriority="49"/>
-    <w:lsdException w:name="List Table 5 Dark Accent 6" w:uiPriority="50"/>
-    <w:lsdException w:name="List Table 6 Colorful Accent 6" w:uiPriority="51"/>
-    <w:lsdException w:name="List Table 7 Colorful Accent 6" w:uiPriority="52"/>
+  <w:latentStyles w:defLockedState="0" w:defUIPriority="99" w:defSemiHidden="1" w:defUnhideWhenUsed="1" w:defQFormat="0" w:count="267">
+    <w:lsdException w:name="Normal" w:semiHidden="0" w:uiPriority="0" w:unhideWhenUsed="0" w:qFormat="1"/>
+    <w:lsdException w:name="heading 1" w:semiHidden="0" w:uiPriority="9" w:unhideWhenUsed="0" w:qFormat="1"/>
+    <w:lsdException w:name="heading 2" w:uiPriority="9" w:qFormat="1"/>
+    <w:lsdException w:name="heading 3" w:uiPriority="9" w:qFormat="1"/>
+    <w:lsdException w:name="heading 4" w:uiPriority="9" w:qFormat="1"/>
+    <w:lsdException w:name="heading 5" w:uiPriority="9" w:qFormat="1"/>
+    <w:lsdException w:name="heading 6" w:uiPriority="9" w:qFormat="1"/>
+    <w:lsdException w:name="heading 7" w:uiPriority="9" w:qFormat="1"/>
+    <w:lsdException w:name="heading 8" w:uiPriority="9" w:qFormat="1"/>
+    <w:lsdException w:name="heading 9" w:uiPriority="9" w:qFormat="1"/>
+    <w:lsdException w:name="toc 1" w:uiPriority="39"/>
+    <w:lsdException w:name="toc 2" w:uiPriority="39"/>
+    <w:lsdException w:name="toc 3" w:uiPriority="39"/>
+    <w:lsdException w:name="toc 4" w:uiPriority="39"/>
+    <w:lsdException w:name="toc 5" w:uiPriority="39"/>
+    <w:lsdException w:name="toc 6" w:uiPriority="39"/>
+    <w:lsdException w:name="toc 7" w:uiPriority="39"/>
+    <w:lsdException w:name="toc 8" w:uiPriority="39"/>
+    <w:lsdException w:name="toc 9" w:uiPriority="39"/>
+    <w:lsdException w:name="caption" w:uiPriority="35" w:qFormat="1"/>
+    <w:lsdException w:name="Title" w:semiHidden="0" w:uiPriority="10" w:unhideWhenUsed="0" w:qFormat="1"/>
+    <w:lsdException w:name="Default Paragraph Font" w:uiPriority="1"/>
+    <w:lsdException w:name="Subtitle" w:semiHidden="0" w:uiPriority="11" w:unhideWhenUsed="0" w:qFormat="1"/>
+    <w:lsdException w:name="Strong" w:semiHidden="0" w:uiPriority="22" w:unhideWhenUsed="0" w:qFormat="1"/>
+    <w:lsdException w:name="Emphasis" w:semiHidden="0" w:uiPriority="20" w:unhideWhenUsed="0" w:qFormat="1"/>
+    <w:lsdException w:name="Table Grid" w:semiHidden="0" w:uiPriority="39" w:unhideWhenUsed="0"/>
+    <w:lsdException w:name="Placeholder Text" w:unhideWhenUsed="0"/>
+    <w:lsdException w:name="No Spacing" w:semiHidden="0" w:uiPriority="1" w:unhideWhenUsed="0" w:qFormat="1"/>
+    <w:lsdException w:name="Light Shading" w:semiHidden="0" w:uiPriority="60" w:unhideWhenUsed="0"/>
+    <w:lsdException w:name="Light List" w:semiHidden="0" w:uiPriority="61" w:unhideWhenUsed="0"/>
+    <w:lsdException w:name="Light Grid" w:semiHidden="0" w:uiPriority="62" w:unhideWhenUsed="0"/>
+    <w:lsdException w:name="Medium Shading 1" w:semiHidden="0" w:uiPriority="63" w:unhideWhenUsed="0"/>
+    <w:lsdException w:name="Medium Shading 2" w:semiHidden="0" w:uiPriority="64" w:unhideWhenUsed="0"/>
+    <w:lsdException w:name="Medium List 1" w:semiHidden="0" w:uiPriority="65" w:unhideWhenUsed="0"/>
+    <w:lsdException w:name="Medium List 2" w:semiHidden="0" w:uiPriority="66" w:unhideWhenUsed="0"/>
+    <w:lsdException w:name="Medium Grid 1" w:semiHidden="0" w:uiPriority="67" w:unhideWhenUsed="0"/>
+    <w:lsdException w:name="Medium Grid 2" w:semiHidden="0" w:uiPriority="68" w:unhideWhenUsed="0"/>
+    <w:lsdException w:name="Medium Grid 3" w:semiHidden="0" w:uiPriority="69" w:unhideWhenUsed="0"/>
+    <w:lsdException w:name="Dark List" w:semiHidden="0" w:uiPriority="70" w:unhideWhenUsed="0"/>
+    <w:lsdException w:name="Colorful Shading" w:semiHidden="0" w:uiPriority="71" w:unhideWhenUsed="0"/>
+    <w:lsdException w:name="Colorful List" w:semiHidden="0" w:uiPriority="72" w:unhideWhenUsed="0"/>
+    <w:lsdException w:name="Colorful Grid" w:semiHidden="0" w:uiPriority="73" w:unhideWhenUsed="0"/>
+    <w:lsdException w:name="Light Shading Accent 1" w:semiHidden="0" w:uiPriority="60" w:unhideWhenUsed="0"/>
+    <w:lsdException w:name="Light List Accent 1" w:semiHidden="0" w:uiPriority="61" w:unhideWhenUsed="0"/>
+    <w:lsdException w:name="Light Grid Accent 1" w:semiHidden="0" w:uiPriority="62" w:unhideWhenUsed="0"/>
+    <w:lsdException w:name="Medium Shading 1 Accent 1" w:semiHidden="0" w:uiPriority="63" w:unhideWhenUsed="0"/>
+    <w:lsdException w:name="Medium Shading 2 Accent 1" w:semiHidden="0" w:uiPriority="64" w:unhideWhenUsed="0"/>
+    <w:lsdException w:name="Medium List 1 Accent 1" w:semiHidden="0" w:uiPriority="65" w:unhideWhenUsed="0"/>
+    <w:lsdException w:name="Revision" w:unhideWhenUsed="0"/>
+    <w:lsdException w:name="List Paragraph" w:semiHidden="0" w:uiPriority="34" w:unhideWhenUsed="0" w:qFormat="1"/>
+    <w:lsdException w:name="Quote" w:semiHidden="0" w:uiPriority="29" w:unhideWhenUsed="0" w:qFormat="1"/>
+    <w:lsdException w:name="Intense Quote" w:semiHidden="0" w:uiPriority="30" w:unhideWhenUsed="0" w:qFormat="1"/>
+    <w:lsdException w:name="Medium List 2 Accent 1" w:semiHidden="0" w:uiPriority="66" w:unhideWhenUsed="0"/>
+    <w:lsdException w:name="Medium Grid 1 Accent 1" w:semiHidden="0" w:uiPriority="67" w:unhideWhenUsed="0"/>
+    <w:lsdException w:name="Medium Grid 2 Accent 1" w:semiHidden="0" w:uiPriority="68" w:unhideWhenUsed="0"/>
+    <w:lsdException w:name="Medium Grid 3 Accent 1" w:semiHidden="0" w:uiPriority="69" w:unhideWhenUsed="0"/>
+    <w:lsdException w:name="Dark List Accent 1" w:semiHidden="0" w:uiPriority="70" w:unhideWhenUsed="0"/>
+    <w:lsdException w:name="Colorful Shading Accent 1" w:semiHidden="0" w:uiPriority="71" w:unhideWhenUsed="0"/>
+    <w:lsdException w:name="Colorful List Accent 1" w:semiHidden="0" w:uiPriority="72" w:unhideWhenUsed="0"/>
+    <w:lsdException w:name="Colorful Grid Accent 1" w:semiHidden="0" w:uiPriority="73" w:unhideWhenUsed="0"/>
+    <w:lsdException w:name="Light Shading Accent 2" w:semiHidden="0" w:uiPriority="60" w:unhideWhenUsed="0"/>
+    <w:lsdException w:name="Light List Accent 2" w:semiHidden="0" w:uiPriority="61" w:unhideWhenUsed="0"/>
+    <w:lsdException w:name="Light Grid Accent 2" w:semiHidden="0" w:uiPriority="62" w:unhideWhenUsed="0"/>
+    <w:lsdException w:name="Medium Shading 1 Accent 2" w:semiHidden="0" w:uiPriority="63" w:unhideWhenUsed="0"/>
+    <w:lsdException w:name="Medium Shading 2 Accent 2" w:semiHidden="0" w:uiPriority="64" w:unhideWhenUsed="0"/>
+    <w:lsdException w:name="Medium List 1 Accent 2" w:semiHidden="0" w:uiPriority="65" w:unhideWhenUsed="0"/>
+    <w:lsdException w:name="Medium List 2 Accent 2" w:semiHidden="0" w:uiPriority="66" w:unhideWhenUsed="0"/>
+    <w:lsdException w:name="Medium Grid 1 Accent 2" w:semiHidden="0" w:uiPriority="67" w:unhideWhenUsed="0"/>
+    <w:lsdException w:name="Medium Grid 2 Accent 2" w:semiHidden="0" w:uiPriority="68" w:unhideWhenUsed="0"/>
+    <w:lsdException w:name="Medium Grid 3 Accent 2" w:semiHidden="0" w:uiPriority="69" w:unhideWhenUsed="0"/>
+    <w:lsdException w:name="Dark List Accent 2" w:semiHidden="0" w:uiPriority="70" w:unhideWhenUsed="0"/>
+    <w:lsdException w:name="Colorful Shading Accent 2" w:semiHidden="0" w:uiPriority="71" w:unhideWhenUsed="0"/>
+    <w:lsdException w:name="Colorful List Accent 2" w:semiHidden="0" w:uiPriority="72" w:unhideWhenUsed="0"/>
+    <w:lsdException w:name="Colorful Grid Accent 2" w:semiHidden="0" w:uiPriority="73" w:unhideWhenUsed="0"/>
+    <w:lsdException w:name="Light Shading Accent 3" w:semiHidden="0" w:uiPriority="60" w:unhideWhenUsed="0"/>
+    <w:lsdException w:name="Light List Accent 3" w:semiHidden="0" w:uiPriority="61" w:unhideWhenUsed="0"/>
+    <w:lsdException w:name="Light Grid Accent 3" w:semiHidden="0" w:uiPriority="62" w:unhideWhenUsed="0"/>
+    <w:lsdException w:name="Medium Shading 1 Accent 3" w:semiHidden="0" w:uiPriority="63" w:unhideWhenUsed="0"/>
+    <w:lsdException w:name="Medium Shading 2 Accent 3" w:semiHidden="0" w:uiPriority="64" w:unhideWhenUsed="0"/>
+    <w:lsdException w:name="Medium List 1 Accent 3" w:semiHidden="0" w:uiPriority="65" w:unhideWhenUsed="0"/>
+    <w:lsdException w:name="Medium List 2 Accent 3" w:semiHidden="0" w:uiPriority="66" w:unhideWhenUsed="0"/>
+    <w:lsdException w:name="Medium Grid 1 Accent 3" w:semiHidden="0" w:uiPriority="67" w:unhideWhenUsed="0"/>
+    <w:lsdException w:name="Medium Grid 2 Accent 3" w:semiHidden="0" w:uiPriority="68" w:unhideWhenUsed="0"/>
+    <w:lsdException w:name="Medium Grid 3 Accent 3" w:semiHidden="0" w:uiPriority="69" w:unhideWhenUsed="0"/>
+    <w:lsdException w:name="Dark List Accent 3" w:semiHidden="0" w:uiPriority="70" w:unhideWhenUsed="0"/>
+    <w:lsdException w:name="Colorful Shading Accent 3" w:semiHidden="0" w:uiPriority="71" w:unhideWhenUsed="0"/>
+    <w:lsdException w:name="Colorful List Accent 3" w:semiHidden="0" w:uiPriority="72" w:unhideWhenUsed="0"/>
+    <w:lsdException w:name="Colorful Grid Accent 3" w:semiHidden="0" w:uiPriority="73" w:unhideWhenUsed="0"/>
+    <w:lsdException w:name="Light Shading Accent 4" w:semiHidden="0" w:uiPriority="60" w:unhideWhenUsed="0"/>
+    <w:lsdException w:name="Light List Accent 4" w:semiHidden="0" w:uiPriority="61" w:unhideWhenUsed="0"/>
+    <w:lsdException w:name="Light Grid Accent 4" w:semiHidden="0" w:uiPriority="62" w:unhideWhenUsed="0"/>
+    <w:lsdException w:name="Medium Shading 1 Accent 4" w:semiHidden="0" w:uiPriority="63" w:unhideWhenUsed="0"/>
+    <w:lsdException w:name="Medium Shading 2 Accent 4" w:semiHidden="0" w:uiPriority="64" w:unhideWhenUsed="0"/>
+    <w:lsdException w:name="Medium List 1 Accent 4" w:semiHidden="0" w:uiPriority="65" w:unhideWhenUsed="0"/>
+    <w:lsdException w:name="Medium List 2 Accent 4" w:semiHidden="0" w:uiPriority="66" w:unhideWhenUsed="0"/>
+    <w:lsdException w:name="Medium Grid 1 Accent 4" w:semiHidden="0" w:uiPriority="67" w:unhideWhenUsed="0"/>
+    <w:lsdException w:name="Medium Grid 2 Accent 4" w:semiHidden="0" w:uiPriority="68" w:unhideWhenUsed="0"/>
+    <w:lsdException w:name="Medium Grid 3 Accent 4" w:semiHidden="0" w:uiPriority="69" w:unhideWhenUsed="0"/>
+    <w:lsdException w:name="Dark List Accent 4" w:semiHidden="0" w:uiPriority="70" w:unhideWhenUsed="0"/>
+    <w:lsdException w:name="Colorful Shading Accent 4" w:semiHidden="0" w:uiPriority="71" w:unhideWhenUsed="0"/>
+    <w:lsdException w:name="Colorful List Accent 4" w:semiHidden="0" w:uiPriority="72" w:unhideWhenUsed="0"/>
+    <w:lsdException w:name="Colorful Grid Accent 4" w:semiHidden="0" w:uiPriority="73" w:unhideWhenUsed="0"/>
+    <w:lsdException w:name="Light Shading Accent 5" w:semiHidden="0" w:uiPriority="60" w:unhideWhenUsed="0"/>
+    <w:lsdException w:name="Light List Accent 5" w:semiHidden="0" w:uiPriority="61" w:unhideWhenUsed="0"/>
+    <w:lsdException w:name="Light Grid Accent 5" w:semiHidden="0" w:uiPriority="62" w:unhideWhenUsed="0"/>
+    <w:lsdException w:name="Medium Shading 1 Accent 5" w:semiHidden="0" w:uiPriority="63" w:unhideWhenUsed="0"/>
+    <w:lsdException w:name="Medium Shading 2 Accent 5" w:semiHidden="0" w:uiPriority="64" w:unhideWhenUsed="0"/>
+    <w:lsdException w:name="Medium List 1 Accent 5" w:semiHidden="0" w:uiPriority="65" w:unhideWhenUsed="0"/>
+    <w:lsdException w:name="Medium List 2 Accent 5" w:semiHidden="0" w:uiPriority="66" w:unhideWhenUsed="0"/>
+    <w:lsdException w:name="Medium Grid 1 Accent 5" w:semiHidden="0" w:uiPriority="67" w:unhideWhenUsed="0"/>
+    <w:lsdException w:name="Medium Grid 2 Accent 5" w:semiHidden="0" w:uiPriority="68" w:unhideWhenUsed="0"/>
+    <w:lsdException w:name="Medium Grid 3 Accent 5" w:semiHidden="0" w:uiPriority="69" w:unhideWhenUsed="0"/>
+    <w:lsdException w:name="Dark List Accent 5" w:semiHidden="0" w:uiPriority="70" w:unhideWhenUsed="0"/>
+    <w:lsdException w:name="Colorful Shading Accent 5" w:semiHidden="0" w:uiPriority="71" w:unhideWhenUsed="0"/>
+    <w:lsdException w:name="Colorful List Accent 5" w:semiHidden="0" w:uiPriority="72" w:unhideWhenUsed="0"/>
+    <w:lsdException w:name="Colorful Grid Accent 5" w:semiHidden="0" w:uiPriority="73" w:unhideWhenUsed="0"/>
+    <w:lsdException w:name="Light Shading Accent 6" w:semiHidden="0" w:uiPriority="60" w:unhideWhenUsed="0"/>
+    <w:lsdException w:name="Light List Accent 6" w:semiHidden="0" w:uiPriority="61" w:unhideWhenUsed="0"/>
+    <w:lsdException w:name="Light Grid Accent 6" w:semiHidden="0" w:uiPriority="62" w:unhideWhenUsed="0"/>
+    <w:lsdException w:name="Medium Shading 1 Accent 6" w:semiHidden="0" w:uiPriority="63" w:unhideWhenUsed="0"/>
+    <w:lsdException w:name="Medium Shading 2 Accent 6" w:semiHidden="0" w:uiPriority="64" w:unhideWhenUsed="0"/>
+    <w:lsdException w:name="Medium List 1 Accent 6" w:semiHidden="0" w:uiPriority="65" w:unhideWhenUsed="0"/>
+    <w:lsdException w:name="Medium List 2 Accent 6" w:semiHidden="0" w:uiPriority="66" w:unhideWhenUsed="0"/>
+    <w:lsdException w:name="Medium Grid 1 Accent 6" w:semiHidden="0" w:uiPriority="67" w:unhideWhenUsed="0"/>
+    <w:lsdException w:name="Medium Grid 2 Accent 6" w:semiHidden="0" w:uiPriority="68" w:unhideWhenUsed="0"/>
+    <w:lsdException w:name="Medium Grid 3 Accent 6" w:semiHidden="0" w:uiPriority="69" w:unhideWhenUsed="0"/>
+    <w:lsdException w:name="Dark List Accent 6" w:semiHidden="0" w:uiPriority="70" w:unhideWhenUsed="0"/>
+    <w:lsdException w:name="Colorful Shading Accent 6" w:semiHidden="0" w:uiPriority="71" w:unhideWhenUsed="0"/>
+    <w:lsdException w:name="Colorful List Accent 6" w:semiHidden="0" w:uiPriority="72" w:unhideWhenUsed="0"/>
+    <w:lsdException w:name="Colorful Grid Accent 6" w:semiHidden="0" w:uiPriority="73" w:unhideWhenUsed="0"/>
+    <w:lsdException w:name="Subtle Emphasis" w:semiHidden="0" w:uiPriority="19" w:unhideWhenUsed="0" w:qFormat="1"/>
+    <w:lsdException w:name="Intense Emphasis" w:semiHidden="0" w:uiPriority="21" w:unhideWhenUsed="0" w:qFormat="1"/>
+    <w:lsdException w:name="Subtle Reference" w:semiHidden="0" w:uiPriority="31" w:unhideWhenUsed="0" w:qFormat="1"/>
+    <w:lsdException w:name="Intense Reference" w:semiHidden="0" w:uiPriority="32" w:unhideWhenUsed="0" w:qFormat="1"/>
+    <w:lsdException w:name="Book Title" w:semiHidden="0" w:uiPriority="33" w:unhideWhenUsed="0" w:qFormat="1"/>
+    <w:lsdException w:name="Bibliography" w:uiPriority="37"/>
+    <w:lsdException w:name="TOC Heading" w:uiPriority="39" w:qFormat="1"/>
+  </w:latentStyles>
+  <w:style w:type="paragraph" w:default="1" w:styleId="Standard">
+    <w:name w:val="Normal"/>
+    <w:qFormat/>
+    <w:rsid w:val="00693E80"/>
+    <w:pPr>
+      <w:jc w:val="both"/>
+    </w:pPr>
+  </w:style>
+  <w:style w:type="paragraph" w:styleId="berschrift1">
+    <w:name w:val="heading 1"/>
+    <w:basedOn w:val="Standard"/>
+    <w:next w:val="Standard"/>
+    <w:link w:val="berschrift1Zchn"/>
+    <w:uiPriority w:val="9"/>
+    <w:qFormat/>
+    <w:rsid w:val="00A00E4B"/>
+    <w:pPr>
+      <w:keepNext/>
+      <w:keepLines/>
+      <w:spacing w:before="240" w:after="240"/>
+      <w:outlineLvl w:val="0"/>
+    </w:pPr>
+    <w:rPr>
+      <w:rFonts w:asciiTheme="majorHAnsi" w:eastAsiaTheme="majorEastAsia" w:hAnsiTheme="majorHAnsi" w:cstheme="majorBidi"/>
+      <w:b/>
+      <w:bCs/>
+      <w:sz w:val="28"/>
+      <w:szCs w:val="28"/>
+    </w:rPr>
+  </w:style>
+  <w:style w:type="paragraph" w:styleId="berschrift2">
+    <w:name w:val="heading 2"/>
+    <w:basedOn w:val="Standard"/>
+    <w:next w:val="Standard"/>
+    <w:link w:val="berschrift2Zchn"/>
+    <w:uiPriority w:val="9"/>
+    <w:unhideWhenUsed/>
+    <w:qFormat/>
+    <w:rsid w:val="00DA47F1"/>
+    <w:pPr>
+      <w:keepNext/>
+      <w:keepLines/>
+      <w:spacing w:before="200" w:after="0"/>
+      <w:outlineLvl w:val="1"/>
+    </w:pPr>
+    <w:rPr>
+      <w:rFonts w:asciiTheme="majorHAnsi" w:eastAsiaTheme="majorEastAsia" w:hAnsiTheme="majorHAnsi" w:cstheme="majorBidi"/>
+      <w:b/>
+      <w:bCs/>
+      <w:sz w:val="26"/>
+      <w:szCs w:val="26"/>
+    </w:rPr>
+  </w:style>
+  <w:style w:type="character" w:default="1" w:styleId="Absatz-Standardschriftart">
+    <w:name w:val="Default Paragraph Font"/>
+    <w:uiPriority w:val="1"/>
+    <w:semiHidden/>
+    <w:unhideWhenUsed/>
+  </w:style>
+  <w:style w:type="table" w:default="1" w:styleId="NormaleTabelle">
+    <w:name w:val="Normal Table"/>
+    <w:uiPriority w:val="99"/>
+    <w:semiHidden/>
+    <w:unhideWhenUsed/>
+    <w:tblPr>
+      <w:tblInd w:w="0" w:type="dxa"/>
+      <w:tblCellMar>
+        <w:top w:w="0" w:type="dxa"/>
+        <w:left w:w="108" w:type="dxa"/>
+        <w:bottom w:w="0" w:type="dxa"/>
+        <w:right w:w="108" w:type="dxa"/>
+      </w:tblCellMar>
+    </w:tblPr>
+  </w:style>
+  <w:style w:type="numbering" w:default="1" w:styleId="KeineListe">
+    <w:name w:val="No List"/>
+    <w:uiPriority w:val="99"/>
+    <w:semiHidden/>
+    <w:unhideWhenUsed/>
+  </w:style>
+  <w:style w:type="paragraph" w:styleId="Listenabsatz">
+    <w:name w:val="List Paragraph"/>
+    <w:basedOn w:val="Standard"/>
+    <w:uiPriority w:val="34"/>
+    <w:qFormat/>
+    <w:rsid w:val="00C95C6D"/>
+    <w:pPr>
+      <w:ind w:left="720"/>
+      <w:contextualSpacing/>
+    </w:pPr>
+  </w:style>
+  <w:style w:type="table" w:styleId="Tabellenraster">
+    <w:name w:val="Table Grid"/>
+    <w:basedOn w:val="NormaleTabelle"/>
+    <w:uiPriority w:val="39"/>
+    <w:rsid w:val="00002B4D"/>
+    <w:pPr>
+      <w:spacing w:after="0" w:line="240" w:lineRule="auto"/>
+    </w:pPr>
+    <w:tblPr>
+      <w:tblBorders>
+        <w:top w:val="single" w:sz="4" w:space="0" w:color="auto"/>
+        <w:left w:val="single" w:sz="4" w:space="0" w:color="auto"/>
+        <w:bottom w:val="single" w:sz="4" w:space="0" w:color="auto"/>
+        <w:right w:val="single" w:sz="4" w:space="0" w:color="auto"/>
+        <w:insideH w:val="single" w:sz="4" w:space="0" w:color="auto"/>
+        <w:insideV w:val="single" w:sz="4" w:space="0" w:color="auto"/>
+      </w:tblBorders>
+    </w:tblPr>
+  </w:style>
+  <w:style w:type="paragraph" w:styleId="Sprechblasentext">
+    <w:name w:val="Balloon Text"/>
+    <w:basedOn w:val="Standard"/>
+    <w:link w:val="SprechblasentextZchn"/>
+    <w:uiPriority w:val="99"/>
+    <w:semiHidden/>
+    <w:unhideWhenUsed/>
+    <w:rsid w:val="00693E80"/>
+    <w:pPr>
+      <w:spacing w:after="0" w:line="240" w:lineRule="auto"/>
+    </w:pPr>
+    <w:rPr>
+      <w:rFonts w:ascii="Tahoma" w:hAnsi="Tahoma" w:cs="Tahoma"/>
+      <w:sz w:val="16"/>
+      <w:szCs w:val="16"/>
+    </w:rPr>
+  </w:style>
+  <w:style w:type="character" w:customStyle="1" w:styleId="SprechblasentextZchn">
+    <w:name w:val="Sprechblasentext Zchn"/>
+    <w:basedOn w:val="Absatz-Standardschriftart"/>
+    <w:link w:val="Sprechblasentext"/>
+    <w:uiPriority w:val="99"/>
+    <w:semiHidden/>
+    <w:rsid w:val="00693E80"/>
+    <w:rPr>
+      <w:rFonts w:ascii="Tahoma" w:hAnsi="Tahoma" w:cs="Tahoma"/>
+      <w:sz w:val="16"/>
+      <w:szCs w:val="16"/>
+    </w:rPr>
+  </w:style>
+  <w:style w:type="paragraph" w:styleId="Beschriftung">
+    <w:name w:val="caption"/>
+    <w:basedOn w:val="Standard"/>
+    <w:next w:val="Standard"/>
+    <w:uiPriority w:val="35"/>
+    <w:unhideWhenUsed/>
+    <w:qFormat/>
+    <w:rsid w:val="009672B1"/>
+    <w:pPr>
+      <w:spacing w:after="120" w:line="240" w:lineRule="auto"/>
+    </w:pPr>
+    <w:rPr>
+      <w:b/>
+      <w:bCs/>
+      <w:sz w:val="18"/>
+      <w:szCs w:val="18"/>
+    </w:rPr>
+  </w:style>
+  <w:style w:type="character" w:styleId="Hyperlink">
+    <w:name w:val="Hyperlink"/>
+    <w:basedOn w:val="Absatz-Standardschriftart"/>
+    <w:uiPriority w:val="99"/>
+    <w:unhideWhenUsed/>
+    <w:rsid w:val="001C3BFC"/>
+    <w:rPr>
+      <w:color w:val="0563C1" w:themeColor="hyperlink"/>
+      <w:u w:val="single"/>
+    </w:rPr>
+  </w:style>
+  <w:style w:type="character" w:styleId="BesuchterHyperlink">
+    <w:name w:val="FollowedHyperlink"/>
+    <w:basedOn w:val="Absatz-Standardschriftart"/>
+    <w:uiPriority w:val="99"/>
+    <w:semiHidden/>
+    <w:unhideWhenUsed/>
+    <w:rsid w:val="00E66290"/>
+    <w:rPr>
+      <w:color w:val="954F72" w:themeColor="followedHyperlink"/>
+      <w:u w:val="single"/>
+    </w:rPr>
+  </w:style>
+  <w:style w:type="character" w:customStyle="1" w:styleId="berschrift1Zchn">
+    <w:name w:val="Überschrift 1 Zchn"/>
+    <w:basedOn w:val="Absatz-Standardschriftart"/>
+    <w:link w:val="berschrift1"/>
+    <w:uiPriority w:val="9"/>
+    <w:rsid w:val="00A00E4B"/>
+    <w:rPr>
+      <w:rFonts w:asciiTheme="majorHAnsi" w:eastAsiaTheme="majorEastAsia" w:hAnsiTheme="majorHAnsi" w:cstheme="majorBidi"/>
+      <w:b/>
+      <w:bCs/>
+      <w:sz w:val="28"/>
+      <w:szCs w:val="28"/>
+    </w:rPr>
+  </w:style>
+  <w:style w:type="character" w:styleId="Kommentarzeichen">
+    <w:name w:val="annotation reference"/>
+    <w:basedOn w:val="Absatz-Standardschriftart"/>
+    <w:uiPriority w:val="99"/>
+    <w:semiHidden/>
+    <w:unhideWhenUsed/>
+    <w:rsid w:val="00C93F14"/>
+    <w:rPr>
+      <w:sz w:val="16"/>
+      <w:szCs w:val="16"/>
+    </w:rPr>
+  </w:style>
+  <w:style w:type="paragraph" w:styleId="Kommentartext">
+    <w:name w:val="annotation text"/>
+    <w:basedOn w:val="Standard"/>
+    <w:link w:val="KommentartextZchn"/>
+    <w:uiPriority w:val="99"/>
+    <w:semiHidden/>
+    <w:unhideWhenUsed/>
+    <w:rsid w:val="00C93F14"/>
+    <w:pPr>
+      <w:spacing w:line="240" w:lineRule="auto"/>
+    </w:pPr>
+    <w:rPr>
+      <w:sz w:val="20"/>
+      <w:szCs w:val="20"/>
+    </w:rPr>
+  </w:style>
+  <w:style w:type="character" w:customStyle="1" w:styleId="KommentartextZchn">
+    <w:name w:val="Kommentartext Zchn"/>
+    <w:basedOn w:val="Absatz-Standardschriftart"/>
+    <w:link w:val="Kommentartext"/>
+    <w:uiPriority w:val="99"/>
+    <w:semiHidden/>
+    <w:rsid w:val="00C93F14"/>
+    <w:rPr>
+      <w:sz w:val="20"/>
+      <w:szCs w:val="20"/>
+    </w:rPr>
+  </w:style>
+  <w:style w:type="paragraph" w:styleId="Kommentarthema">
+    <w:name w:val="annotation subject"/>
+    <w:basedOn w:val="Kommentartext"/>
+    <w:next w:val="Kommentartext"/>
+    <w:link w:val="KommentarthemaZchn"/>
+    <w:uiPriority w:val="99"/>
+    <w:semiHidden/>
+    <w:unhideWhenUsed/>
+    <w:rsid w:val="00C93F14"/>
+    <w:rPr>
+      <w:b/>
+      <w:bCs/>
+    </w:rPr>
+  </w:style>
+  <w:style w:type="character" w:customStyle="1" w:styleId="KommentarthemaZchn">
+    <w:name w:val="Kommentarthema Zchn"/>
+    <w:basedOn w:val="KommentartextZchn"/>
+    <w:link w:val="Kommentarthema"/>
+    <w:uiPriority w:val="99"/>
+    <w:semiHidden/>
+    <w:rsid w:val="00C93F14"/>
+    <w:rPr>
+      <w:b/>
+      <w:bCs/>
+      <w:sz w:val="20"/>
+      <w:szCs w:val="20"/>
+    </w:rPr>
+  </w:style>
+  <w:style w:type="character" w:customStyle="1" w:styleId="berschrift2Zchn">
+    <w:name w:val="Überschrift 2 Zchn"/>
+    <w:basedOn w:val="Absatz-Standardschriftart"/>
+    <w:link w:val="berschrift2"/>
+    <w:uiPriority w:val="9"/>
+    <w:rsid w:val="00DA47F1"/>
+    <w:rPr>
+      <w:rFonts w:asciiTheme="majorHAnsi" w:eastAsiaTheme="majorEastAsia" w:hAnsiTheme="majorHAnsi" w:cstheme="majorBidi"/>
+      <w:b/>
+      <w:bCs/>
+      <w:sz w:val="26"/>
+      <w:szCs w:val="26"/>
+    </w:rPr>
+  </w:style>
+</w:styles>
+</file>
+
+<file path=word/stylesWithEffects.xml><?xml version="1.0" encoding="utf-8"?>
+<w:styles xmlns:wpc="http://schemas.microsoft.com/office/word/2010/wordprocessingCanvas" xmlns:mc="http://schemas.openxmlformats.org/markup-compatibility/2006" xmlns:o="urn:schemas-microsoft-com:office:office" xmlns:r="http://schemas.openxmlformats.org/officeDocument/2006/relationships" xmlns:m="http://schemas.openxmlformats.org/officeDocument/2006/math" xmlns:v="urn:schemas-microsoft-com:vml" xmlns:wp14="http://schemas.microsoft.com/office/word/2010/wordprocessingDrawing" xmlns:wp="http://schemas.openxmlformats.org/drawingml/2006/wordprocessingDrawing" xmlns:w10="urn:schemas-microsoft-com:office:word" xmlns:w="http://schemas.openxmlformats.org/wordprocessingml/2006/main" xmlns:w14="http://schemas.microsoft.com/office/word/2010/wordml" xmlns:wpg="http://schemas.microsoft.com/office/word/2010/wordprocessingGroup" xmlns:wpi="http://schemas.microsoft.com/office/word/2010/wordprocessingInk" xmlns:wne="http://schemas.microsoft.com/office/word/2006/wordml" xmlns:wps="http://schemas.microsoft.com/office/word/2010/wordprocessingShape" mc:Ignorable="w14 wp14">
+  <w:docDefaults>
+    <w:rPrDefault>
+      <w:rPr>
+        <w:rFonts w:asciiTheme="minorHAnsi" w:eastAsiaTheme="minorHAnsi" w:hAnsiTheme="minorHAnsi" w:cstheme="minorBidi"/>
+        <w:sz w:val="22"/>
+        <w:szCs w:val="22"/>
+        <w:lang w:val="de-DE" w:eastAsia="en-US" w:bidi="ar-SA"/>
+      </w:rPr>
+    </w:rPrDefault>
+    <w:pPrDefault>
+      <w:pPr>
+        <w:spacing w:after="160" w:line="259" w:lineRule="auto"/>
+      </w:pPr>
+    </w:pPrDefault>
+  </w:docDefaults>
+  <w:latentStyles w:defLockedState="0" w:defUIPriority="99" w:defSemiHidden="1" w:defUnhideWhenUsed="1" w:defQFormat="0" w:count="267">
+    <w:lsdException w:name="Normal" w:semiHidden="0" w:uiPriority="0" w:unhideWhenUsed="0" w:qFormat="1"/>
+    <w:lsdException w:name="heading 1" w:semiHidden="0" w:uiPriority="9" w:unhideWhenUsed="0" w:qFormat="1"/>
+    <w:lsdException w:name="heading 2" w:uiPriority="9" w:qFormat="1"/>
+    <w:lsdException w:name="heading 3" w:uiPriority="9" w:qFormat="1"/>
+    <w:lsdException w:name="heading 4" w:uiPriority="9" w:qFormat="1"/>
+    <w:lsdException w:name="heading 5" w:uiPriority="9" w:qFormat="1"/>
+    <w:lsdException w:name="heading 6" w:uiPriority="9" w:qFormat="1"/>
+    <w:lsdException w:name="heading 7" w:uiPriority="9" w:qFormat="1"/>
+    <w:lsdException w:name="heading 8" w:uiPriority="9" w:qFormat="1"/>
+    <w:lsdException w:name="heading 9" w:uiPriority="9" w:qFormat="1"/>
+    <w:lsdException w:name="toc 1" w:uiPriority="39"/>
+    <w:lsdException w:name="toc 2" w:uiPriority="39"/>
+    <w:lsdException w:name="toc 3" w:uiPriority="39"/>
+    <w:lsdException w:name="toc 4" w:uiPriority="39"/>
+    <w:lsdException w:name="toc 5" w:uiPriority="39"/>
+    <w:lsdException w:name="toc 6" w:uiPriority="39"/>
+    <w:lsdException w:name="toc 7" w:uiPriority="39"/>
+    <w:lsdException w:name="toc 8" w:uiPriority="39"/>
+    <w:lsdException w:name="toc 9" w:uiPriority="39"/>
+    <w:lsdException w:name="caption" w:uiPriority="35" w:qFormat="1"/>
+    <w:lsdException w:name="Title" w:semiHidden="0" w:uiPriority="10" w:unhideWhenUsed="0" w:qFormat="1"/>
+    <w:lsdException w:name="Default Paragraph Font" w:uiPriority="1"/>
+    <w:lsdException w:name="Subtitle" w:semiHidden="0" w:uiPriority="11" w:unhideWhenUsed="0" w:qFormat="1"/>
+    <w:lsdException w:name="Strong" w:semiHidden="0" w:uiPriority="22" w:unhideWhenUsed="0" w:qFormat="1"/>
+    <w:lsdException w:name="Emphasis" w:semiHidden="0" w:uiPriority="20" w:unhideWhenUsed="0" w:qFormat="1"/>
+    <w:lsdException w:name="Table Grid" w:semiHidden="0" w:uiPriority="39" w:unhideWhenUsed="0"/>
+    <w:lsdException w:name="Placeholder Text" w:unhideWhenUsed="0"/>
+    <w:lsdException w:name="No Spacing" w:semiHidden="0" w:uiPriority="1" w:unhideWhenUsed="0" w:qFormat="1"/>
+    <w:lsdException w:name="Light Shading" w:semiHidden="0" w:uiPriority="60" w:unhideWhenUsed="0"/>
+    <w:lsdException w:name="Light List" w:semiHidden="0" w:uiPriority="61" w:unhideWhenUsed="0"/>
+    <w:lsdException w:name="Light Grid" w:semiHidden="0" w:uiPriority="62" w:unhideWhenUsed="0"/>
+    <w:lsdException w:name="Medium Shading 1" w:semiHidden="0" w:uiPriority="63" w:unhideWhenUsed="0"/>
+    <w:lsdException w:name="Medium Shading 2" w:semiHidden="0" w:uiPriority="64" w:unhideWhenUsed="0"/>
+    <w:lsdException w:name="Medium List 1" w:semiHidden="0" w:uiPriority="65" w:unhideWhenUsed="0"/>
+    <w:lsdException w:name="Medium List 2" w:semiHidden="0" w:uiPriority="66" w:unhideWhenUsed="0"/>
+    <w:lsdException w:name="Medium Grid 1" w:semiHidden="0" w:uiPriority="67" w:unhideWhenUsed="0"/>
+    <w:lsdException w:name="Medium Grid 2" w:semiHidden="0" w:uiPriority="68" w:unhideWhenUsed="0"/>
+    <w:lsdException w:name="Medium Grid 3" w:semiHidden="0" w:uiPriority="69" w:unhideWhenUsed="0"/>
+    <w:lsdException w:name="Dark List" w:semiHidden="0" w:uiPriority="70" w:unhideWhenUsed="0"/>
+    <w:lsdException w:name="Colorful Shading" w:semiHidden="0" w:uiPriority="71" w:unhideWhenUsed="0"/>
+    <w:lsdException w:name="Colorful List" w:semiHidden="0" w:uiPriority="72" w:unhideWhenUsed="0"/>
+    <w:lsdException w:name="Colorful Grid" w:semiHidden="0" w:uiPriority="73" w:unhideWhenUsed="0"/>
+    <w:lsdException w:name="Light Shading Accent 1" w:semiHidden="0" w:uiPriority="60" w:unhideWhenUsed="0"/>
+    <w:lsdException w:name="Light List Accent 1" w:semiHidden="0" w:uiPriority="61" w:unhideWhenUsed="0"/>
+    <w:lsdException w:name="Light Grid Accent 1" w:semiHidden="0" w:uiPriority="62" w:unhideWhenUsed="0"/>
+    <w:lsdException w:name="Medium Shading 1 Accent 1" w:semiHidden="0" w:uiPriority="63" w:unhideWhenUsed="0"/>
+    <w:lsdException w:name="Medium Shading 2 Accent 1" w:semiHidden="0" w:uiPriority="64" w:unhideWhenUsed="0"/>
+    <w:lsdException w:name="Medium List 1 Accent 1" w:semiHidden="0" w:uiPriority="65" w:unhideWhenUsed="0"/>
+    <w:lsdException w:name="Revision" w:unhideWhenUsed="0"/>
+    <w:lsdException w:name="List Paragraph" w:semiHidden="0" w:uiPriority="34" w:unhideWhenUsed="0" w:qFormat="1"/>
+    <w:lsdException w:name="Quote" w:semiHidden="0" w:uiPriority="29" w:unhideWhenUsed="0" w:qFormat="1"/>
+    <w:lsdException w:name="Intense Quote" w:semiHidden="0" w:uiPriority="30" w:unhideWhenUsed="0" w:qFormat="1"/>
+    <w:lsdException w:name="Medium List 2 Accent 1" w:semiHidden="0" w:uiPriority="66" w:unhideWhenUsed="0"/>
+    <w:lsdException w:name="Medium Grid 1 Accent 1" w:semiHidden="0" w:uiPriority="67" w:unhideWhenUsed="0"/>
+    <w:lsdException w:name="Medium Grid 2 Accent 1" w:semiHidden="0" w:uiPriority="68" w:unhideWhenUsed="0"/>
+    <w:lsdException w:name="Medium Grid 3 Accent 1" w:semiHidden="0" w:uiPriority="69" w:unhideWhenUsed="0"/>
+    <w:lsdException w:name="Dark List Accent 1" w:semiHidden="0" w:uiPriority="70" w:unhideWhenUsed="0"/>
+    <w:lsdException w:name="Colorful Shading Accent 1" w:semiHidden="0" w:uiPriority="71" w:unhideWhenUsed="0"/>
+    <w:lsdException w:name="Colorful List Accent 1" w:semiHidden="0" w:uiPriority="72" w:unhideWhenUsed="0"/>
+    <w:lsdException w:name="Colorful Grid Accent 1" w:semiHidden="0" w:uiPriority="73" w:unhideWhenUsed="0"/>
+    <w:lsdException w:name="Light Shading Accent 2" w:semiHidden="0" w:uiPriority="60" w:unhideWhenUsed="0"/>
+    <w:lsdException w:name="Light List Accent 2" w:semiHidden="0" w:uiPriority="61" w:unhideWhenUsed="0"/>
+    <w:lsdException w:name="Light Grid Accent 2" w:semiHidden="0" w:uiPriority="62" w:unhideWhenUsed="0"/>
+    <w:lsdException w:name="Medium Shading 1 Accent 2" w:semiHidden="0" w:uiPriority="63" w:unhideWhenUsed="0"/>
+    <w:lsdException w:name="Medium Shading 2 Accent 2" w:semiHidden="0" w:uiPriority="64" w:unhideWhenUsed="0"/>
+    <w:lsdException w:name="Medium List 1 Accent 2" w:semiHidden="0" w:uiPriority="65" w:unhideWhenUsed="0"/>
+    <w:lsdException w:name="Medium List 2 Accent 2" w:semiHidden="0" w:uiPriority="66" w:unhideWhenUsed="0"/>
+    <w:lsdException w:name="Medium Grid 1 Accent 2" w:semiHidden="0" w:uiPriority="67" w:unhideWhenUsed="0"/>
+    <w:lsdException w:name="Medium Grid 2 Accent 2" w:semiHidden="0" w:uiPriority="68" w:unhideWhenUsed="0"/>
+    <w:lsdException w:name="Medium Grid 3 Accent 2" w:semiHidden="0" w:uiPriority="69" w:unhideWhenUsed="0"/>
+    <w:lsdException w:name="Dark List Accent 2" w:semiHidden="0" w:uiPriority="70" w:unhideWhenUsed="0"/>
+    <w:lsdException w:name="Colorful Shading Accent 2" w:semiHidden="0" w:uiPriority="71" w:unhideWhenUsed="0"/>
+    <w:lsdException w:name="Colorful List Accent 2" w:semiHidden="0" w:uiPriority="72" w:unhideWhenUsed="0"/>
+    <w:lsdException w:name="Colorful Grid Accent 2" w:semiHidden="0" w:uiPriority="73" w:unhideWhenUsed="0"/>
+    <w:lsdException w:name="Light Shading Accent 3" w:semiHidden="0" w:uiPriority="60" w:unhideWhenUsed="0"/>
+    <w:lsdException w:name="Light List Accent 3" w:semiHidden="0" w:uiPriority="61" w:unhideWhenUsed="0"/>
+    <w:lsdException w:name="Light Grid Accent 3" w:semiHidden="0" w:uiPriority="62" w:unhideWhenUsed="0"/>
+    <w:lsdException w:name="Medium Shading 1 Accent 3" w:semiHidden="0" w:uiPriority="63" w:unhideWhenUsed="0"/>
+    <w:lsdException w:name="Medium Shading 2 Accent 3" w:semiHidden="0" w:uiPriority="64" w:unhideWhenUsed="0"/>
+    <w:lsdException w:name="Medium List 1 Accent 3" w:semiHidden="0" w:uiPriority="65" w:unhideWhenUsed="0"/>
+    <w:lsdException w:name="Medium List 2 Accent 3" w:semiHidden="0" w:uiPriority="66" w:unhideWhenUsed="0"/>
+    <w:lsdException w:name="Medium Grid 1 Accent 3" w:semiHidden="0" w:uiPriority="67" w:unhideWhenUsed="0"/>
+    <w:lsdException w:name="Medium Grid 2 Accent 3" w:semiHidden="0" w:uiPriority="68" w:unhideWhenUsed="0"/>
+    <w:lsdException w:name="Medium Grid 3 Accent 3" w:semiHidden="0" w:uiPriority="69" w:unhideWhenUsed="0"/>
+    <w:lsdException w:name="Dark List Accent 3" w:semiHidden="0" w:uiPriority="70" w:unhideWhenUsed="0"/>
+    <w:lsdException w:name="Colorful Shading Accent 3" w:semiHidden="0" w:uiPriority="71" w:unhideWhenUsed="0"/>
+    <w:lsdException w:name="Colorful List Accent 3" w:semiHidden="0" w:uiPriority="72" w:unhideWhenUsed="0"/>
+    <w:lsdException w:name="Colorful Grid Accent 3" w:semiHidden="0" w:uiPriority="73" w:unhideWhenUsed="0"/>
+    <w:lsdException w:name="Light Shading Accent 4" w:semiHidden="0" w:uiPriority="60" w:unhideWhenUsed="0"/>
+    <w:lsdException w:name="Light List Accent 4" w:semiHidden="0" w:uiPriority="61" w:unhideWhenUsed="0"/>
+    <w:lsdException w:name="Light Grid Accent 4" w:semiHidden="0" w:uiPriority="62" w:unhideWhenUsed="0"/>
+    <w:lsdException w:name="Medium Shading 1 Accent 4" w:semiHidden="0" w:uiPriority="63" w:unhideWhenUsed="0"/>
+    <w:lsdException w:name="Medium Shading 2 Accent 4" w:semiHidden="0" w:uiPriority="64" w:unhideWhenUsed="0"/>
+    <w:lsdException w:name="Medium List 1 Accent 4" w:semiHidden="0" w:uiPriority="65" w:unhideWhenUsed="0"/>
+    <w:lsdException w:name="Medium List 2 Accent 4" w:semiHidden="0" w:uiPriority="66" w:unhideWhenUsed="0"/>
+    <w:lsdException w:name="Medium Grid 1 Accent 4" w:semiHidden="0" w:uiPriority="67" w:unhideWhenUsed="0"/>
+    <w:lsdException w:name="Medium Grid 2 Accent 4" w:semiHidden="0" w:uiPriority="68" w:unhideWhenUsed="0"/>
+    <w:lsdException w:name="Medium Grid 3 Accent 4" w:semiHidden="0" w:uiPriority="69" w:unhideWhenUsed="0"/>
+    <w:lsdException w:name="Dark List Accent 4" w:semiHidden="0" w:uiPriority="70" w:unhideWhenUsed="0"/>
+    <w:lsdException w:name="Colorful Shading Accent 4" w:semiHidden="0" w:uiPriority="71" w:unhideWhenUsed="0"/>
+    <w:lsdException w:name="Colorful List Accent 4" w:semiHidden="0" w:uiPriority="72" w:unhideWhenUsed="0"/>
+    <w:lsdException w:name="Colorful Grid Accent 4" w:semiHidden="0" w:uiPriority="73" w:unhideWhenUsed="0"/>
+    <w:lsdException w:name="Light Shading Accent 5" w:semiHidden="0" w:uiPriority="60" w:unhideWhenUsed="0"/>
+    <w:lsdException w:name="Light List Accent 5" w:semiHidden="0" w:uiPriority="61" w:unhideWhenUsed="0"/>
+    <w:lsdException w:name="Light Grid Accent 5" w:semiHidden="0" w:uiPriority="62" w:unhideWhenUsed="0"/>
+    <w:lsdException w:name="Medium Shading 1 Accent 5" w:semiHidden="0" w:uiPriority="63" w:unhideWhenUsed="0"/>
+    <w:lsdException w:name="Medium Shading 2 Accent 5" w:semiHidden="0" w:uiPriority="64" w:unhideWhenUsed="0"/>
+    <w:lsdException w:name="Medium List 1 Accent 5" w:semiHidden="0" w:uiPriority="65" w:unhideWhenUsed="0"/>
+    <w:lsdException w:name="Medium List 2 Accent 5" w:semiHidden="0" w:uiPriority="66" w:unhideWhenUsed="0"/>
+    <w:lsdException w:name="Medium Grid 1 Accent 5" w:semiHidden="0" w:uiPriority="67" w:unhideWhenUsed="0"/>
+    <w:lsdException w:name="Medium Grid 2 Accent 5" w:semiHidden="0" w:uiPriority="68" w:unhideWhenUsed="0"/>
+    <w:lsdException w:name="Medium Grid 3 Accent 5" w:semiHidden="0" w:uiPriority="69" w:unhideWhenUsed="0"/>
+    <w:lsdException w:name="Dark List Accent 5" w:semiHidden="0" w:uiPriority="70" w:unhideWhenUsed="0"/>
+    <w:lsdException w:name="Colorful Shading Accent 5" w:semiHidden="0" w:uiPriority="71" w:unhideWhenUsed="0"/>
+    <w:lsdException w:name="Colorful List Accent 5" w:semiHidden="0" w:uiPriority="72" w:unhideWhenUsed="0"/>
+    <w:lsdException w:name="Colorful Grid Accent 5" w:semiHidden="0" w:uiPriority="73" w:unhideWhenUsed="0"/>
+    <w:lsdException w:name="Light Shading Accent 6" w:semiHidden="0" w:uiPriority="60" w:unhideWhenUsed="0"/>
+    <w:lsdException w:name="Light List Accent 6" w:semiHidden="0" w:uiPriority="61" w:unhideWhenUsed="0"/>
+    <w:lsdException w:name="Light Grid Accent 6" w:semiHidden="0" w:uiPriority="62" w:unhideWhenUsed="0"/>
+    <w:lsdException w:name="Medium Shading 1 Accent 6" w:semiHidden="0" w:uiPriority="63" w:unhideWhenUsed="0"/>
+    <w:lsdException w:name="Medium Shading 2 Accent 6" w:semiHidden="0" w:uiPriority="64" w:unhideWhenUsed="0"/>
+    <w:lsdException w:name="Medium List 1 Accent 6" w:semiHidden="0" w:uiPriority="65" w:unhideWhenUsed="0"/>
+    <w:lsdException w:name="Medium List 2 Accent 6" w:semiHidden="0" w:uiPriority="66" w:unhideWhenUsed="0"/>
+    <w:lsdException w:name="Medium Grid 1 Accent 6" w:semiHidden="0" w:uiPriority="67" w:unhideWhenUsed="0"/>
+    <w:lsdException w:name="Medium Grid 2 Accent 6" w:semiHidden="0" w:uiPriority="68" w:unhideWhenUsed="0"/>
+    <w:lsdException w:name="Medium Grid 3 Accent 6" w:semiHidden="0" w:uiPriority="69" w:unhideWhenUsed="0"/>
+    <w:lsdException w:name="Dark List Accent 6" w:semiHidden="0" w:uiPriority="70" w:unhideWhenUsed="0"/>
+    <w:lsdException w:name="Colorful Shading Accent 6" w:semiHidden="0" w:uiPriority="71" w:unhideWhenUsed="0"/>
+    <w:lsdException w:name="Colorful List Accent 6" w:semiHidden="0" w:uiPriority="72" w:unhideWhenUsed="0"/>
+    <w:lsdException w:name="Colorful Grid Accent 6" w:semiHidden="0" w:uiPriority="73" w:unhideWhenUsed="0"/>
+    <w:lsdException w:name="Subtle Emphasis" w:semiHidden="0" w:uiPriority="19" w:unhideWhenUsed="0" w:qFormat="1"/>
+    <w:lsdException w:name="Intense Emphasis" w:semiHidden="0" w:uiPriority="21" w:unhideWhenUsed="0" w:qFormat="1"/>
+    <w:lsdException w:name="Subtle Reference" w:semiHidden="0" w:uiPriority="31" w:unhideWhenUsed="0" w:qFormat="1"/>
+    <w:lsdException w:name="Intense Reference" w:semiHidden="0" w:uiPriority="32" w:unhideWhenUsed="0" w:qFormat="1"/>
+    <w:lsdException w:name="Book Title" w:semiHidden="0" w:uiPriority="33" w:unhideWhenUsed="0" w:qFormat="1"/>
+    <w:lsdException w:name="Bibliography" w:uiPriority="37"/>
+    <w:lsdException w:name="TOC Heading" w:uiPriority="39" w:qFormat="1"/>
   </w:latentStyles>
   <w:style w:type="paragraph" w:default="1" w:styleId="Standard">
     <w:name w:val="Normal"/>
@@ -4006,7 +3934,7 @@
   <a:extraClrSchemeLst/>
   <a:extLst>
     <a:ext uri="{05A4C25C-085E-4340-85A3-A5531E510DB2}">
-      <thm15:themeFamily xmlns:thm15="http://schemas.microsoft.com/office/thememl/2012/main" name="Office Theme" id="{62F939B6-93AF-4DB8-9C6B-D6C7DFDC589F}" vid="{4A3C46E8-61CC-4603-A589-7422A47A8E4A}"/>
+      <thm15:themeFamily xmlns:thm15="http://schemas.microsoft.com/office/thememl/2012/main" xmlns="" name="Office Theme" id="{62F939B6-93AF-4DB8-9C6B-D6C7DFDC589F}" vid="{4A3C46E8-61CC-4603-A589-7422A47A8E4A}"/>
     </a:ext>
   </a:extLst>
 </a:theme>
@@ -4017,7 +3945,7 @@
 </file>
 
 <file path=customXml/itemProps1.xml><?xml version="1.0" encoding="utf-8"?>
-<ds:datastoreItem xmlns:ds="http://schemas.openxmlformats.org/officeDocument/2006/customXml" ds:itemID="{07BDF050-D9C9-4B80-BF25-E6897AFDCFBF}">
+<ds:datastoreItem xmlns:ds="http://schemas.openxmlformats.org/officeDocument/2006/customXml" ds:itemID="{40619439-12C2-4B29-B03F-4D8B9FD657DA}">
   <ds:schemaRefs>
     <ds:schemaRef ds:uri="http://schemas.openxmlformats.org/officeDocument/2006/bibliography"/>
   </ds:schemaRefs>

</xml_diff>

<commit_message>
minor updates of visu update of #README.docx
</commit_message>
<xml_diff>
--- a/#README.docx
+++ b/#README.docx
@@ -190,7 +190,13 @@
         <w:rPr>
           <w:lang w:val="en-US"/>
         </w:rPr>
-        <w:t xml:space="preserve">into his </w:t>
+        <w:t>into its</w:t>
+      </w:r>
+      <w:r>
+        <w:rPr>
+          <w:lang w:val="en-US"/>
+        </w:rPr>
+        <w:t xml:space="preserve"> </w:t>
       </w:r>
       <w:r>
         <w:rPr>
@@ -318,14 +324,12 @@
         </w:rPr>
         <w:t xml:space="preserve"> </w:t>
       </w:r>
-      <w:proofErr w:type="gramStart"/>
-      <w:r>
-        <w:rPr>
-          <w:lang w:val="en-US"/>
-        </w:rPr>
-        <w:t>Also</w:t>
-      </w:r>
-      <w:proofErr w:type="gramEnd"/>
+      <w:r>
+        <w:rPr>
+          <w:lang w:val="en-US"/>
+        </w:rPr>
+        <w:t>In addition,</w:t>
+      </w:r>
       <w:r>
         <w:rPr>
           <w:lang w:val="en-US"/>
@@ -673,67 +677,46 @@
     </w:tbl>
     <w:p>
       <w:pPr>
-        <w:spacing w:after="0"/>
-        <w:rPr>
-          <w:lang w:val="en-US"/>
-        </w:rPr>
-      </w:pPr>
+        <w:spacing w:before="40"/>
+        <w:rPr>
+          <w:sz w:val="14"/>
+          <w:lang w:val="en-US"/>
+        </w:rPr>
+      </w:pPr>
+      <w:r>
+        <w:rPr>
+          <w:sz w:val="14"/>
+          <w:lang w:val="en-US"/>
+        </w:rPr>
+        <w:t>*Three Cardan angles aka Tait-Bryan angles given in degrees using the 'ZYX' convention (global basis aka extrinsic rotations). This means a rotation around the Z-axis is followed by a rotation around the Y-axis is followed by a rotation around the X-axis. But all rotations occur about the axes of the fixed coordinate system. Values between -180° and 180° are valid.</w:t>
+      </w:r>
     </w:p>
     <w:p>
       <w:pPr>
-        <w:rPr>
-          <w:sz w:val="14"/>
-          <w:lang w:val="en-US"/>
-        </w:rPr>
-      </w:pPr>
-      <w:r>
-        <w:rPr>
-          <w:sz w:val="14"/>
-          <w:lang w:val="en-US"/>
-        </w:rPr>
-        <w:t>*Three Cardan angles aka Tait-Bryan angles given in degrees using the 'ZYX' convention (global basis aka extrinsic rotations). This means a rotation around the Z-axis is followed by a rotation around the Y-axis is followed by a rotation around the X-axis. But all rotations occur about the axes of the fixed coordinate system. Values between -180° and 180° are valid.</w:t>
+        <w:pStyle w:val="Heading2"/>
+        <w:rPr>
+          <w:lang w:val="en-US"/>
+        </w:rPr>
+      </w:pPr>
+      <w:r>
+        <w:rPr>
+          <w:lang w:val="en-US"/>
+        </w:rPr>
+        <w:t>USP GUI</w:t>
       </w:r>
     </w:p>
     <w:p>
       <w:pPr>
-        <w:pStyle w:val="Heading2"/>
-        <w:rPr>
-          <w:lang w:val="en-US"/>
-        </w:rPr>
-      </w:pPr>
-      <w:r>
-        <w:rPr>
-          <w:lang w:val="en-US"/>
-        </w:rPr>
-        <w:t>USP GUI</w:t>
-      </w:r>
-    </w:p>
-    <w:p>
-      <w:pPr>
-        <w:rPr>
-          <w:lang w:val="en-US"/>
-        </w:rPr>
-      </w:pPr>
-      <w:r>
-        <w:rPr>
-          <w:lang w:val="en-US"/>
-        </w:rPr>
-        <w:t>An additional GUI is "USP_GUI.m"</w:t>
-      </w:r>
-      <w:r>
-        <w:rPr>
-          <w:lang w:val="en-US"/>
-        </w:rPr>
-        <w:t xml:space="preserve">. </w:t>
-      </w:r>
-      <w:r>
-        <w:rPr>
-          <w:lang w:val="en-US"/>
-        </w:rPr>
-        <w:t>A</w:t>
-      </w:r>
-      <w:bookmarkStart w:id="1" w:name="_GoBack"/>
-      <w:bookmarkEnd w:id="1"/>
+        <w:rPr>
+          <w:lang w:val="en-US"/>
+        </w:rPr>
+      </w:pPr>
+      <w:r>
+        <w:rPr>
+          <w:lang w:val="en-US"/>
+        </w:rPr>
+        <w:t>As an alternative</w:t>
+      </w:r>
       <w:r>
         <w:rPr>
           <w:lang w:val="en-US"/>
@@ -744,20 +727,28 @@
         <w:rPr>
           <w:lang w:val="en-US"/>
         </w:rPr>
-        <w:t>distal femur from the folder "</w:t>
-      </w:r>
-      <w:r>
-        <w:rPr>
-          <w:lang w:val="en-US"/>
-        </w:rPr>
-        <w:t>Data</w:t>
-      </w:r>
-      <w:r>
-        <w:rPr>
-          <w:lang w:val="en-US"/>
-        </w:rPr>
         <w:t>"</w:t>
       </w:r>
+      <w:proofErr w:type="spellStart"/>
+      <w:r>
+        <w:rPr>
+          <w:lang w:val="en-US"/>
+        </w:rPr>
+        <w:t>USP_GUI.m</w:t>
+      </w:r>
+      <w:proofErr w:type="spellEnd"/>
+      <w:r>
+        <w:rPr>
+          <w:lang w:val="en-US"/>
+        </w:rPr>
+        <w:t>"</w:t>
+      </w:r>
+      <w:r>
+        <w:rPr>
+          <w:lang w:val="en-US"/>
+        </w:rPr>
+        <w:t xml:space="preserve"> can be used and a</w:t>
+      </w:r>
       <w:r>
         <w:rPr>
           <w:lang w:val="en-US"/>
@@ -768,6 +759,18 @@
         <w:rPr>
           <w:lang w:val="en-US"/>
         </w:rPr>
+        <w:t>distal femur</w:t>
+      </w:r>
+      <w:r>
+        <w:rPr>
+          <w:lang w:val="en-US"/>
+        </w:rPr>
+        <w:t xml:space="preserve"> </w:t>
+      </w:r>
+      <w:r>
+        <w:rPr>
+          <w:lang w:val="en-US"/>
+        </w:rPr>
         <w:t>can be load</w:t>
       </w:r>
       <w:r>
@@ -942,19 +945,19 @@
         <w:rPr>
           <w:lang w:val="en-US"/>
         </w:rPr>
-        <w:t xml:space="preserve"> there is</w:t>
-      </w:r>
-      <w:r>
-        <w:rPr>
-          <w:lang w:val="en-US"/>
-        </w:rPr>
-        <w:t xml:space="preserve"> a </w:t>
-      </w:r>
-      <w:r>
-        <w:rPr>
-          <w:lang w:val="en-US"/>
-        </w:rPr>
-        <w:t>variable USPTFM in the MAT-file of the subject</w:t>
+        <w:t xml:space="preserve"> </w:t>
+      </w:r>
+      <w:r>
+        <w:rPr>
+          <w:lang w:val="en-US"/>
+        </w:rPr>
+        <w:t>MAT-file of the subject</w:t>
+      </w:r>
+      <w:r>
+        <w:rPr>
+          <w:lang w:val="en-US"/>
+        </w:rPr>
+        <w:t xml:space="preserve"> exists in the folder results</w:t>
       </w:r>
       <w:r>
         <w:rPr>
@@ -980,12 +983,11 @@
           <w:noProof/>
           <w:lang w:val="en-US"/>
         </w:rPr>
-        <w:lastRenderedPageBreak/>
         <w:drawing>
-          <wp:inline distT="0" distB="0" distL="0" distR="0" wp14:anchorId="1577E49C" wp14:editId="3389E274">
-            <wp:extent cx="3441940" cy="3904229"/>
-            <wp:effectExtent l="0" t="0" r="6350" b="1270"/>
-            <wp:docPr id="1" name="Grafik 1"/>
+          <wp:inline distT="0" distB="0" distL="0" distR="0" wp14:anchorId="0BC174FF" wp14:editId="13B3DD50">
+            <wp:extent cx="4019550" cy="3899919"/>
+            <wp:effectExtent l="0" t="0" r="0" b="5715"/>
+            <wp:docPr id="1" name="Picture 1"/>
             <wp:cNvGraphicFramePr>
               <a:graphicFrameLocks xmlns:a="http://schemas.openxmlformats.org/drawingml/2006/main" noChangeAspect="1"/>
             </wp:cNvGraphicFramePr>
@@ -993,17 +995,11 @@
               <a:graphicData uri="http://schemas.openxmlformats.org/drawingml/2006/picture">
                 <pic:pic xmlns:pic="http://schemas.openxmlformats.org/drawingml/2006/picture">
                   <pic:nvPicPr>
-                    <pic:cNvPr id="0" name="readme1.png"/>
+                    <pic:cNvPr id="1" name=""/>
                     <pic:cNvPicPr/>
                   </pic:nvPicPr>
                   <pic:blipFill>
-                    <a:blip r:embed="rId6">
-                      <a:extLst>
-                        <a:ext uri="{28A0092B-C50C-407E-A947-70E740481C1C}">
-                          <a14:useLocalDpi xmlns:a14="http://schemas.microsoft.com/office/drawing/2010/main" val="0"/>
-                        </a:ext>
-                      </a:extLst>
-                    </a:blip>
+                    <a:blip r:embed="rId6"/>
                     <a:stretch>
                       <a:fillRect/>
                     </a:stretch>
@@ -1011,7 +1007,7 @@
                   <pic:spPr>
                     <a:xfrm>
                       <a:off x="0" y="0"/>
-                      <a:ext cx="3443199" cy="3905657"/>
+                      <a:ext cx="4066542" cy="3945512"/>
                     </a:xfrm>
                     <a:prstGeom prst="rect">
                       <a:avLst/>
@@ -1032,7 +1028,7 @@
           <w:lang w:val="en-US"/>
         </w:rPr>
       </w:pPr>
-      <w:bookmarkStart w:id="2" w:name="_Ref433180885"/>
+      <w:bookmarkStart w:id="1" w:name="_Ref433180885"/>
       <w:r>
         <w:rPr>
           <w:lang w:val="en-US"/>
@@ -1061,7 +1057,7 @@
       <w:r>
         <w:fldChar w:fldCharType="end"/>
       </w:r>
-      <w:bookmarkEnd w:id="2"/>
+      <w:bookmarkEnd w:id="1"/>
       <w:r>
         <w:rPr>
           <w:lang w:val="en-US"/>
@@ -1104,6 +1100,7 @@
         <w:rPr>
           <w:lang w:val="en-US"/>
         </w:rPr>
+        <w:lastRenderedPageBreak/>
         <w:t xml:space="preserve">The </w:t>
       </w:r>
       <w:r>
@@ -1117,18 +1114,6 @@
           <w:lang w:val="en-US"/>
         </w:rPr>
         <w:t>iteration method of the USP</w:t>
-      </w:r>
-      <w:r>
-        <w:rPr>
-          <w:lang w:val="en-US"/>
-        </w:rPr>
-        <w:t xml:space="preserve"> </w:t>
-      </w:r>
-      <w:r>
-        <w:rPr>
-          <w:lang w:val="en-US"/>
-        </w:rPr>
-        <w:t>– How-to</w:t>
       </w:r>
     </w:p>
     <w:p>
@@ -1152,7 +1137,13 @@
         <w:rPr>
           <w:lang w:val="en-US"/>
         </w:rPr>
-        <w:t>or a fast calculation</w:t>
+        <w:t xml:space="preserve">or a fast </w:t>
+      </w:r>
+      <w:r>
+        <w:rPr>
+          <w:lang w:val="en-US"/>
+        </w:rPr>
+        <w:t>calculation,</w:t>
       </w:r>
       <w:r>
         <w:rPr>
@@ -1331,14 +1322,12 @@
         </w:rPr>
         <w:t xml:space="preserve">After the start of the </w:t>
       </w:r>
-      <w:proofErr w:type="gramStart"/>
-      <w:r>
-        <w:rPr>
-          <w:lang w:val="en-US"/>
-        </w:rPr>
-        <w:t>calculation</w:t>
-      </w:r>
-      <w:proofErr w:type="gramEnd"/>
+      <w:r>
+        <w:rPr>
+          <w:lang w:val="en-US"/>
+        </w:rPr>
+        <w:t>calculation,</w:t>
+      </w:r>
       <w:r>
         <w:rPr>
           <w:lang w:val="en-US"/>
@@ -1553,7 +1542,7 @@
         <w:rPr>
           <w:lang w:val="en-US"/>
         </w:rPr>
-        <w:instrText xml:space="preserve"> REF _Ref407627482 \h </w:instrText>
+        <w:instrText xml:space="preserve"> REF _Ref51745094 \h </w:instrText>
       </w:r>
       <w:r>
         <w:rPr>
@@ -1577,7 +1566,7 @@
           <w:noProof/>
           <w:lang w:val="en-US"/>
         </w:rPr>
-        <w:t>3</w:t>
+        <w:t>2</w:t>
       </w:r>
       <w:r>
         <w:rPr>
@@ -1837,12 +1826,11 @@
           <w:noProof/>
           <w:lang w:val="en-US"/>
         </w:rPr>
-        <w:lastRenderedPageBreak/>
         <w:drawing>
-          <wp:inline distT="0" distB="0" distL="0" distR="0">
-            <wp:extent cx="5184549" cy="3886835"/>
-            <wp:effectExtent l="0" t="0" r="0" b="0"/>
-            <wp:docPr id="2" name="Grafik 2"/>
+          <wp:inline distT="0" distB="0" distL="0" distR="0" wp14:anchorId="06061548" wp14:editId="47206BE3">
+            <wp:extent cx="5343525" cy="3781425"/>
+            <wp:effectExtent l="0" t="0" r="9525" b="9525"/>
+            <wp:docPr id="3" name="Picture 3"/>
             <wp:cNvGraphicFramePr>
               <a:graphicFrameLocks xmlns:a="http://schemas.openxmlformats.org/drawingml/2006/main" noChangeAspect="1"/>
             </wp:cNvGraphicFramePr>
@@ -1850,36 +1838,23 @@
               <a:graphicData uri="http://schemas.openxmlformats.org/drawingml/2006/picture">
                 <pic:pic xmlns:pic="http://schemas.openxmlformats.org/drawingml/2006/picture">
                   <pic:nvPicPr>
-                    <pic:cNvPr id="0" name="Picture 1"/>
-                    <pic:cNvPicPr>
-                      <a:picLocks noChangeAspect="1" noChangeArrowheads="1"/>
-                    </pic:cNvPicPr>
+                    <pic:cNvPr id="1" name=""/>
+                    <pic:cNvPicPr/>
                   </pic:nvPicPr>
                   <pic:blipFill>
-                    <a:blip r:embed="rId7">
-                      <a:extLst>
-                        <a:ext uri="{28A0092B-C50C-407E-A947-70E740481C1C}">
-                          <a14:useLocalDpi xmlns:a14="http://schemas.microsoft.com/office/drawing/2010/main" val="0"/>
-                        </a:ext>
-                      </a:extLst>
-                    </a:blip>
-                    <a:srcRect/>
+                    <a:blip r:embed="rId7"/>
                     <a:stretch>
                       <a:fillRect/>
                     </a:stretch>
                   </pic:blipFill>
-                  <pic:spPr bwMode="auto">
+                  <pic:spPr>
                     <a:xfrm>
                       <a:off x="0" y="0"/>
-                      <a:ext cx="5185495" cy="3887544"/>
+                      <a:ext cx="5343525" cy="3781425"/>
                     </a:xfrm>
                     <a:prstGeom prst="rect">
                       <a:avLst/>
                     </a:prstGeom>
-                    <a:noFill/>
-                    <a:ln>
-                      <a:noFill/>
-                    </a:ln>
                   </pic:spPr>
                 </pic:pic>
               </a:graphicData>
@@ -1896,6 +1871,7 @@
           <w:lang w:val="en-US"/>
         </w:rPr>
       </w:pPr>
+      <w:bookmarkStart w:id="2" w:name="_Ref51745094"/>
       <w:r>
         <w:rPr>
           <w:lang w:val="en-US"/>
@@ -1924,6 +1900,7 @@
       <w:r>
         <w:fldChar w:fldCharType="end"/>
       </w:r>
+      <w:bookmarkEnd w:id="2"/>
       <w:r>
         <w:rPr>
           <w:lang w:val="en-US"/>
@@ -1963,15 +1940,33 @@
         </w:rPr>
         <w:t xml:space="preserve">The framework is based on the paper: </w:t>
       </w:r>
-      <w:hyperlink r:id="rId8" w:history="1">
-        <w:r>
-          <w:rPr>
-            <w:rStyle w:val="Hyperlink"/>
-            <w:lang w:val="en-US"/>
-          </w:rPr>
-          <w:t>Li et al. - Automating Analyses of the Distal Femur Articular Geometry Based on Three-Dimensional Surface Data (2010)</w:t>
-        </w:r>
-      </w:hyperlink>
+      <w:r>
+        <w:rPr>
+          <w:b/>
+          <w:lang w:val="en-US"/>
+        </w:rPr>
+        <w:t>2010 - Li</w:t>
+      </w:r>
+      <w:r>
+        <w:rPr>
+          <w:b/>
+          <w:lang w:val="en-US"/>
+        </w:rPr>
+        <w:t xml:space="preserve"> - Automating Analyses of the Distal Femur Articular Geometry Based on Three</w:t>
+      </w:r>
+      <w:r>
+        <w:rPr>
+          <w:b/>
+          <w:lang w:val="en-US"/>
+        </w:rPr>
+        <w:t>-Dimensional Surface Data</w:t>
+      </w:r>
+      <w:r>
+        <w:rPr>
+          <w:lang w:val="en-US"/>
+        </w:rPr>
+        <w:t>.</w:t>
+      </w:r>
     </w:p>
     <w:p>
       <w:pPr>
@@ -1989,7 +1984,19 @@
         <w:rPr>
           <w:lang w:val="en-US"/>
         </w:rPr>
-        <w:t xml:space="preserve"> triangulated surface of the</w:t>
+        <w:t xml:space="preserve"> triangulated surface </w:t>
+      </w:r>
+      <w:r>
+        <w:rPr>
+          <w:lang w:val="en-US"/>
+        </w:rPr>
+        <w:t xml:space="preserve">model </w:t>
+      </w:r>
+      <w:r>
+        <w:rPr>
+          <w:lang w:val="en-US"/>
+        </w:rPr>
+        <w:t>of the</w:t>
       </w:r>
       <w:r>
         <w:rPr>
@@ -2001,7 +2008,25 @@
         <w:rPr>
           <w:lang w:val="en-US"/>
         </w:rPr>
-        <w:t xml:space="preserve">, a side indicator and an initial </w:t>
+        <w:t>, the</w:t>
+      </w:r>
+      <w:r>
+        <w:rPr>
+          <w:lang w:val="en-US"/>
+        </w:rPr>
+        <w:t xml:space="preserve"> side </w:t>
+      </w:r>
+      <w:r>
+        <w:rPr>
+          <w:lang w:val="en-US"/>
+        </w:rPr>
+        <w:t>of the femur</w:t>
+      </w:r>
+      <w:r>
+        <w:rPr>
+          <w:lang w:val="en-US"/>
+        </w:rPr>
+        <w:t xml:space="preserve"> and an initial </w:t>
       </w:r>
       <w:r>
         <w:rPr>
@@ -2115,13 +2140,13 @@
         <w:rPr>
           <w:lang w:val="en-US"/>
         </w:rPr>
-        <w:t>Due to the initial transformation of the bone sur</w:t>
-      </w:r>
-      <w:r>
-        <w:rPr>
-          <w:lang w:val="en-US"/>
-        </w:rPr>
-        <w:t xml:space="preserve">face into his centroid, the XY-plane is </w:t>
+        <w:t>T</w:t>
+      </w:r>
+      <w:r>
+        <w:rPr>
+          <w:lang w:val="en-US"/>
+        </w:rPr>
+        <w:t xml:space="preserve">he XY-plane is </w:t>
       </w:r>
       <w:r>
         <w:rPr>
@@ -2133,7 +2158,31 @@
         <w:rPr>
           <w:lang w:val="en-US"/>
         </w:rPr>
-        <w:t xml:space="preserve"> DSP.</w:t>
+        <w:t xml:space="preserve"> DSP</w:t>
+      </w:r>
+      <w:r>
+        <w:rPr>
+          <w:lang w:val="en-US"/>
+        </w:rPr>
+        <w:t xml:space="preserve"> d</w:t>
+      </w:r>
+      <w:r>
+        <w:rPr>
+          <w:lang w:val="en-US"/>
+        </w:rPr>
+        <w:t>ue to the initial transformation of the bone surface into its</w:t>
+      </w:r>
+      <w:r>
+        <w:rPr>
+          <w:lang w:val="en-US"/>
+        </w:rPr>
+        <w:t xml:space="preserve"> centroid</w:t>
+      </w:r>
+      <w:r>
+        <w:rPr>
+          <w:lang w:val="en-US"/>
+        </w:rPr>
+        <w:t>.</w:t>
       </w:r>
     </w:p>
     <w:p>
@@ -2146,7 +2195,31 @@
         <w:rPr>
           <w:lang w:val="en-US"/>
         </w:rPr>
-        <w:t xml:space="preserve">The initially transformed bone surface is passed to the main function that relates closely to the proposed framework by Li et </w:t>
+        <w:t xml:space="preserve">The initially transformed bone surface is passed to the main function that </w:t>
+      </w:r>
+      <w:r>
+        <w:rPr>
+          <w:lang w:val="en-US"/>
+        </w:rPr>
+        <w:t xml:space="preserve">follows closely </w:t>
+      </w:r>
+      <w:r>
+        <w:rPr>
+          <w:lang w:val="en-US"/>
+        </w:rPr>
+        <w:t>the framework</w:t>
+      </w:r>
+      <w:r>
+        <w:rPr>
+          <w:lang w:val="en-US"/>
+        </w:rPr>
+        <w:t xml:space="preserve"> proposed</w:t>
+      </w:r>
+      <w:r>
+        <w:rPr>
+          <w:lang w:val="en-US"/>
+        </w:rPr>
+        <w:t xml:space="preserve"> by Li et </w:t>
       </w:r>
       <w:r>
         <w:rPr>
@@ -2182,7 +2255,14 @@
         <w:rPr>
           <w:lang w:val="en-US"/>
         </w:rPr>
-        <w:t>cutting boxes each filled with eight</w:t>
+        <w:t xml:space="preserve">cutting boxes each </w:t>
+      </w:r>
+      <w:r>
+        <w:rPr>
+          <w:lang w:val="en-US"/>
+        </w:rPr>
+        <w:lastRenderedPageBreak/>
+        <w:t>filled with eight</w:t>
       </w:r>
       <w:r>
         <w:rPr>
@@ -2387,7 +2467,19 @@
         <w:rPr>
           <w:lang w:val="en-US"/>
         </w:rPr>
-        <w:t xml:space="preserve">Subsequently a fine search with a plane variation </w:t>
+        <w:t>Subsequently</w:t>
+      </w:r>
+      <w:r>
+        <w:rPr>
+          <w:lang w:val="en-US"/>
+        </w:rPr>
+        <w:t>,</w:t>
+      </w:r>
+      <w:r>
+        <w:rPr>
+          <w:lang w:val="en-US"/>
+        </w:rPr>
+        <w:t xml:space="preserve"> a fine search with a plane variation </w:t>
       </w:r>
       <w:r>
         <w:rPr>
@@ -2471,7 +2563,15 @@
         <w:rPr>
           <w:lang w:val="en-US"/>
         </w:rPr>
-        <w:t xml:space="preserve">parts of the </w:t>
+        <w:t>parts of t</w:t>
+      </w:r>
+      <w:bookmarkStart w:id="3" w:name="_GoBack"/>
+      <w:bookmarkEnd w:id="3"/>
+      <w:r>
+        <w:rPr>
+          <w:lang w:val="en-US"/>
+        </w:rPr>
+        <w:t xml:space="preserve">he </w:t>
       </w:r>
       <w:r>
         <w:rPr>
@@ -3307,7 +3407,6 @@
   <w:style w:type="character" w:default="1" w:styleId="DefaultParagraphFont">
     <w:name w:val="Default Paragraph Font"/>
     <w:uiPriority w:val="1"/>
-    <w:semiHidden/>
     <w:unhideWhenUsed/>
   </w:style>
   <w:style w:type="table" w:default="1" w:styleId="TableNormal">
@@ -3797,7 +3896,7 @@
 </file>
 
 <file path=customXml/itemProps1.xml><?xml version="1.0" encoding="utf-8"?>
-<ds:datastoreItem xmlns:ds="http://schemas.openxmlformats.org/officeDocument/2006/customXml" ds:itemID="{8A060A57-A67B-422C-8B6A-2F690D4551DE}">
+<ds:datastoreItem xmlns:ds="http://schemas.openxmlformats.org/officeDocument/2006/customXml" ds:itemID="{8350037A-83FE-491A-9753-15FCBF77B3E0}">
   <ds:schemaRefs>
     <ds:schemaRef ds:uri="http://schemas.openxmlformats.org/officeDocument/2006/bibliography"/>
   </ds:schemaRefs>

</xml_diff>